<commit_message>
backround chapter added to latex
</commit_message>
<xml_diff>
--- a/literature research.docx
+++ b/literature research.docx
@@ -593,7 +593,13 @@
     </w:p>
     <w:p>
       <w:r>
-        <w:t xml:space="preserve">When designing a provenance-aware system, one should specify the subject of provenance – the provenance of what? - </w:t>
+        <w:t>When designing a provenance-aware system, one should specify the subject of provenance – the provenance of what? -</w:t>
+      </w:r>
+      <w:r>
+        <w:t xml:space="preserve"> </w:t>
+      </w:r>
+      <w:r>
+        <w:t xml:space="preserve"> </w:t>
       </w:r>
       <w:proofErr w:type="gramStart"/>
       <w:r>
@@ -1014,7 +1020,13 @@
     </w:p>
     <w:p>
       <w:r>
-        <w:t xml:space="preserve">The aforementioned p=assertions describe the steps in the history of a process execution and can be visualized as directed acyclic graphs (see </w:t>
+        <w:t xml:space="preserve">The aforementioned </w:t>
+      </w:r>
+      <w:r>
+        <w:t>p-</w:t>
+      </w:r>
+      <w:r>
+        <w:t xml:space="preserve">assertions describe the steps in the history of a process execution and can be visualized as directed acyclic graphs (see </w:t>
       </w:r>
       <w:r>
         <w:rPr>
@@ -2534,15 +2546,13 @@
         <w:t>. F</w:t>
       </w:r>
       <w:r>
-        <w:t xml:space="preserve">or additional information about the rest specifications, we refer the reader to the official web </w:t>
-      </w:r>
-      <w:proofErr w:type="gramStart"/>
-      <w:r>
-        <w:t>site  of</w:t>
-      </w:r>
-      <w:proofErr w:type="gramEnd"/>
-      <w:r>
-        <w:t xml:space="preserve"> the W3C provenance working group.</w:t>
+        <w:t>or additional information about the rest specifications, we refer the r</w:t>
+      </w:r>
+      <w:r>
+        <w:t xml:space="preserve">eader to the official web site </w:t>
+      </w:r>
+      <w:r>
+        <w:t>of the W3C provenance working group.</w:t>
       </w:r>
       <w:r>
         <w:rPr>
@@ -2727,12 +2737,13 @@
         <w:t xml:space="preserve">agent </w:t>
       </w:r>
       <w:r>
-        <w:t xml:space="preserve">in PROV-DM is assigned a degree of responsibility for an activity that is being carried out. The concept </w:t>
-      </w:r>
-    </w:p>
-    <w:p>
-      <w:r>
-        <w:t>Of an agent is similar to that of an actor in the OPM model, in that represents a “thing” that is responsible for controlling the execution of an activity. An agent can be a human being, an organization, software or any other entity that may initiate an activity. For example, a JavaScript visualization</w:t>
+        <w:t>in PROV-DM is assigned a degree of responsibility for an activity that is</w:t>
+      </w:r>
+      <w:r>
+        <w:t xml:space="preserve"> being carried out. The concept of </w:t>
+      </w:r>
+      <w:r>
+        <w:t>an agent is similar to that of an actor in the OPM model, in that represents a “thing” that is responsible for controlling the execution of an activity. An agent can be a human being, an organization, software or any other entity that may initiate an activity. For example, a JavaScript visualization</w:t>
       </w:r>
       <w:r>
         <w:t xml:space="preserve"> library can be an agent that is responsible for imitating a graph visualization activity.  </w:t>
@@ -2830,11 +2841,11 @@
         <w:t>Agents can be associated with entities, activities or other agents. Relationships between entities and activities come in the form of responsibility that an agent has over them. We have already highlighted that agents are responsible for the execution</w:t>
       </w:r>
       <w:r>
-        <w:t xml:space="preserve"> of an activity. A responsibility might refer to an agent initiating or terminating an activity. For example, in </w:t>
+        <w:t xml:space="preserve"> of an activity. A responsibility might refer to an agent initiating or terminating an activity. For example, in PROV-DM we say that an activity was associated with an agent. Similarly, an activity can be </w:t>
       </w:r>
       <w:r>
         <w:lastRenderedPageBreak/>
-        <w:t xml:space="preserve">PROV-DM we say that an activity was associated with an agent. Similarly, an activity can be responsible for an entity. This form of responsibility can be interpreted as the attribution of an entity to an agent. In other words, </w:t>
+        <w:t xml:space="preserve">responsible for an entity. This form of responsibility can be interpreted as the attribution of an entity to an agent. In other words, </w:t>
       </w:r>
       <w:proofErr w:type="gramStart"/>
       <w:r>
@@ -3102,7 +3113,6 @@
           <w:sz w:val="18"/>
           <w:szCs w:val="18"/>
         </w:rPr>
-        <w:lastRenderedPageBreak/>
         <w:t>wasAttributedTo</w:t>
       </w:r>
       <w:proofErr w:type="spellEnd"/>
@@ -3440,19 +3450,19 @@
         <w:t xml:space="preserve">A mechanism that blocks unauthorized users from accessing the systems data and functionality. </w:t>
       </w:r>
       <w:r>
-        <w:t xml:space="preserve">Access should be granted only to those users who </w:t>
+        <w:t xml:space="preserve">Access should be granted only to those users who can provide adequate information, in order to prove their identity; for instance </w:t>
+      </w:r>
+      <w:proofErr w:type="gramStart"/>
+      <w:r>
+        <w:t>In</w:t>
+      </w:r>
+      <w:proofErr w:type="gramEnd"/>
+      <w:r>
+        <w:t xml:space="preserve"> </w:t>
       </w:r>
       <w:r>
         <w:lastRenderedPageBreak/>
-        <w:t xml:space="preserve">can provide adequate information, in order to prove their identity; for instance </w:t>
-      </w:r>
-      <w:proofErr w:type="gramStart"/>
-      <w:r>
-        <w:t>In</w:t>
-      </w:r>
-      <w:proofErr w:type="gramEnd"/>
-      <w:r>
-        <w:t xml:space="preserve"> order to be able to perform a purchase action on eBay, one should provide his credentials.</w:t>
+        <w:t>order to be able to perform a purchase action on eBay, one should provide his credentials.</w:t>
       </w:r>
     </w:p>
     <w:p>
@@ -7073,13 +7083,19 @@
       <w:r>
         <w:t xml:space="preserve">Finally, if </w:t>
       </w:r>
-      <w:proofErr w:type="gramStart"/>
-      <w:r>
-        <w:t>specific elements of provenance information is</w:t>
-      </w:r>
-      <w:proofErr w:type="gramEnd"/>
-      <w:r>
-        <w:t xml:space="preserve"> required, then the SPARQL query may look like the following:</w:t>
+      <w:r>
+        <w:t xml:space="preserve">specific elements of provenance information </w:t>
+      </w:r>
+      <w:bookmarkStart w:id="0" w:name="_GoBack"/>
+      <w:r>
+        <w:t>are</w:t>
+      </w:r>
+      <w:r>
+        <w:t xml:space="preserve"> </w:t>
+      </w:r>
+      <w:bookmarkEnd w:id="0"/>
+      <w:r>
+        <w:t>required, then the SPARQL query may look like the following:</w:t>
       </w:r>
     </w:p>
     <w:p>
@@ -8083,8 +8099,6 @@
       <w:r>
         <w:t>calculation</w:t>
       </w:r>
-      <w:bookmarkStart w:id="0" w:name="_GoBack"/>
-      <w:bookmarkEnd w:id="0"/>
       <w:r>
         <w:t xml:space="preserve"> formula.</w:t>
       </w:r>
@@ -11305,7 +11319,7 @@
 </file>
 
 <file path=customXml/itemProps1.xml><?xml version="1.0" encoding="utf-8"?>
-<ds:datastoreItem xmlns:ds="http://schemas.openxmlformats.org/officeDocument/2006/customXml" ds:itemID="{EFA12FFE-5B4A-4362-AA16-B1C860193B5E}">
+<ds:datastoreItem xmlns:ds="http://schemas.openxmlformats.org/officeDocument/2006/customXml" ds:itemID="{39D9C233-3373-457E-BF98-BE13E2324642}">
   <ds:schemaRefs>
     <ds:schemaRef ds:uri="http://schemas.openxmlformats.org/officeDocument/2006/bibliography"/>
   </ds:schemaRefs>

</xml_diff>

<commit_message>
chapter 3 "Provenance in our Application" added
</commit_message>
<xml_diff>
--- a/literature research.docx
+++ b/literature research.docx
@@ -67,45 +67,16 @@
         <w:t>Representative examples are</w:t>
       </w:r>
       <w:r>
-        <w:t xml:space="preserve"> workflows in the scientific domain. A workflow [e.g. </w:t>
-      </w:r>
-      <w:proofErr w:type="spellStart"/>
-      <w:r>
-        <w:t>myGrid</w:t>
-      </w:r>
-      <w:proofErr w:type="spellEnd"/>
-      <w:r>
-        <w:t>/</w:t>
-      </w:r>
-      <w:proofErr w:type="spellStart"/>
-      <w:r>
-        <w:t>Taverna</w:t>
-      </w:r>
-      <w:proofErr w:type="spellEnd"/>
-      <w:r>
-        <w:t xml:space="preserve"> [6:18]</w:t>
-      </w:r>
-      <w:r>
-        <w:t xml:space="preserve">, </w:t>
-      </w:r>
-      <w:proofErr w:type="spellStart"/>
-      <w:r>
-        <w:t>K</w:t>
-      </w:r>
-      <w:r>
-        <w:t>epler</w:t>
-      </w:r>
-      <w:proofErr w:type="spellEnd"/>
-      <w:r>
-        <w:t xml:space="preserve"> [6:6], </w:t>
-      </w:r>
-      <w:proofErr w:type="spellStart"/>
-      <w:r>
-        <w:t>visTrail</w:t>
-      </w:r>
-      <w:proofErr w:type="spellEnd"/>
-      <w:r>
-        <w:t xml:space="preserve"> [</w:t>
+        <w:t xml:space="preserve"> workflows in the scientific domain. A workflow [e.g. myGrid/Taverna [6:18]</w:t>
+      </w:r>
+      <w:r>
+        <w:t>, K</w:t>
+      </w:r>
+      <w:r>
+        <w:t xml:space="preserve">epler [6:6], </w:t>
+      </w:r>
+      <w:r>
+        <w:t>visTrail [</w:t>
       </w:r>
       <w:r>
         <w:t xml:space="preserve">6:13], </w:t>
@@ -114,15 +85,7 @@
         <w:t>chimera [</w:t>
       </w:r>
       <w:r>
-        <w:t xml:space="preserve">6:12] </w:t>
-      </w:r>
-      <w:proofErr w:type="spellStart"/>
-      <w:r>
-        <w:t>etc</w:t>
-      </w:r>
-      <w:proofErr w:type="spellEnd"/>
-      <w:r>
-        <w:t>]</w:t>
+        <w:t>6:12] etc]</w:t>
       </w:r>
       <w:r>
         <w:t>, essentially,</w:t>
@@ -258,57 +221,37 @@
     </w:p>
     <w:p>
       <w:r>
-        <w:t xml:space="preserve">Where-provenance can answer to a question such as, where the value </w:t>
-      </w:r>
-      <w:proofErr w:type="spellStart"/>
-      <w:proofErr w:type="gramStart"/>
-      <w:r>
-        <w:t>gpa</w:t>
-      </w:r>
-      <w:proofErr w:type="spellEnd"/>
-      <w:proofErr w:type="gramEnd"/>
-      <w:r>
+        <w:t xml:space="preserve">Where-provenance can answer to a question such as, where the value gpa </w:t>
+      </w:r>
+      <w:r>
+        <w:sym w:font="Wingdings" w:char="F0E0"/>
+      </w:r>
+      <w:r>
+        <w:t xml:space="preserve"> 72</w:t>
+      </w:r>
+      <w:r>
+        <w:rPr>
+          <w:i/>
+        </w:rPr>
         <w:t xml:space="preserve"> </w:t>
       </w:r>
       <w:r>
-        <w:sym w:font="Wingdings" w:char="F0E0"/>
-      </w:r>
-      <w:r>
-        <w:t xml:space="preserve"> 72</w:t>
+        <w:t xml:space="preserve">in the tuple </w:t>
       </w:r>
       <w:r>
         <w:rPr>
           <w:i/>
         </w:rPr>
-        <w:t xml:space="preserve"> </w:t>
-      </w:r>
-      <w:r>
-        <w:t xml:space="preserve">in the tuple </w:t>
+        <w:t xml:space="preserve">(mark, 72) </w:t>
+      </w:r>
+      <w:r>
+        <w:t xml:space="preserve">comes from. The answer would be, that it comes from the field </w:t>
       </w:r>
       <w:r>
         <w:rPr>
           <w:i/>
         </w:rPr>
-        <w:t xml:space="preserve">(mark, 72) </w:t>
-      </w:r>
-      <w:r>
-        <w:t xml:space="preserve">comes from. The answer would be, that it comes from the field </w:t>
-      </w:r>
-      <w:proofErr w:type="spellStart"/>
-      <w:proofErr w:type="gramStart"/>
-      <w:r>
-        <w:rPr>
-          <w:i/>
-        </w:rPr>
-        <w:t>gpa</w:t>
-      </w:r>
-      <w:proofErr w:type="spellEnd"/>
-      <w:proofErr w:type="gramEnd"/>
-      <w:r>
-        <w:rPr>
-          <w:i/>
-        </w:rPr>
-        <w:t xml:space="preserve"> </w:t>
+        <w:t xml:space="preserve">gpa </w:t>
       </w:r>
       <w:r>
         <w:t xml:space="preserve">of the tuple with </w:t>
@@ -548,15 +491,7 @@
         <w:t>Informational:</w:t>
       </w:r>
       <w:r>
-        <w:t xml:space="preserve"> systems were data are the result of the execution of a sequence of complex tasks (e.g. scientific workflows)</w:t>
-      </w:r>
-      <w:proofErr w:type="gramStart"/>
-      <w:r>
-        <w:t>,</w:t>
-      </w:r>
-      <w:proofErr w:type="gramEnd"/>
-      <w:r>
-        <w:t xml:space="preserve"> provenance is a mean for interpreting data-intensive analysis [6].</w:t>
+        <w:t xml:space="preserve"> systems were data are the result of the execution of a sequence of complex tasks (e.g. scientific workflows), provenance is a mean for interpreting data-intensive analysis [6].</w:t>
       </w:r>
     </w:p>
     <w:p/>
@@ -599,105 +534,84 @@
         <w:t xml:space="preserve"> </w:t>
       </w:r>
       <w:r>
+        <w:t xml:space="preserve"> as well as the level of information detail. </w:t>
+      </w:r>
+    </w:p>
+    <w:p>
+      <w:r>
+        <w:t>Yogesh, et al. [4] introduce two models</w:t>
+      </w:r>
+      <w:r>
+        <w:t xml:space="preserve"> of provenance</w:t>
+      </w:r>
+      <w:r>
+        <w:t xml:space="preserve">: in a data-oriented model, the provenance of data is compiled explicitly in the form of metadata. For example, a directed acyclic graph (DAG)  [1:298] can explicitly present the provenance of a piece of data, by simply describing the process that led to its current state.  Contrary to that, the process oriented model suggests that the deriving processes are entities for which provenance is recorded.  Hence the data provenance is implicitly determined by examining </w:t>
+      </w:r>
+      <w:r>
+        <w:t xml:space="preserve">the </w:t>
+      </w:r>
+      <w:r>
+        <w:t>inputs and outputs o</w:t>
+      </w:r>
+      <w:r>
+        <w:t xml:space="preserve">f those processes. </w:t>
+      </w:r>
+    </w:p>
+    <w:p>
+      <w:r>
+        <w:t xml:space="preserve">The granularity refers to the smallest piece of information that provenance is tracked for. For example, in a relational database we can decide to track provenance to the level of rows or cells. Essentially, the system requirements need to determine the level of </w:t>
+      </w:r>
+      <w:r>
+        <w:t>granularity</w:t>
+      </w:r>
+      <w:r>
+        <w:t>.</w:t>
+      </w:r>
+    </w:p>
+    <w:p/>
+    <w:p>
+      <w:pPr>
+        <w:rPr>
+          <w:b/>
+        </w:rPr>
+      </w:pPr>
+      <w:r>
+        <w:rPr>
+          <w:b/>
+        </w:rPr>
+        <w:t xml:space="preserve">Provenance Representation </w:t>
+      </w:r>
+    </w:p>
+    <w:p>
+      <w:r>
+        <w:t xml:space="preserve">There are </w:t>
+      </w:r>
+      <w:r>
+        <w:t>two major</w:t>
+      </w:r>
+      <w:r>
+        <w:t xml:space="preserve"> approaches for computing data provenance [5]</w:t>
+      </w:r>
+      <w:r>
+        <w:t xml:space="preserve">: (i) non-annotation (or inversion method) approach and (ii) annotation approach. </w:t>
+      </w:r>
+    </w:p>
+    <w:p>
+      <w:r>
+        <w:t xml:space="preserve">Consider the example in </w:t>
+      </w:r>
+      <w:r>
+        <w:rPr>
+          <w:color w:val="FF0000"/>
+        </w:rPr>
+        <w:t xml:space="preserve">figure 3a. </w:t>
+      </w:r>
+      <w:r>
+        <w:rPr>
+          <w:color w:val="FF0000"/>
+        </w:rPr>
         <w:t xml:space="preserve"> </w:t>
       </w:r>
-      <w:proofErr w:type="gramStart"/>
-      <w:r>
-        <w:t>as</w:t>
-      </w:r>
-      <w:proofErr w:type="gramEnd"/>
-      <w:r>
-        <w:t xml:space="preserve"> well as the level of information detail. </w:t>
-      </w:r>
-    </w:p>
-    <w:p>
-      <w:proofErr w:type="spellStart"/>
-      <w:r>
-        <w:t>Yogesh</w:t>
-      </w:r>
-      <w:proofErr w:type="spellEnd"/>
-      <w:r>
-        <w:t>, et al. [4] introduce two models</w:t>
-      </w:r>
-      <w:r>
-        <w:t xml:space="preserve"> of provenance</w:t>
-      </w:r>
-      <w:r>
-        <w:t>: in a data-oriented model, the provenance of data is compiled explicitly in the form of metadata. For example, a directed acyclic graph (DAG</w:t>
-      </w:r>
-      <w:proofErr w:type="gramStart"/>
-      <w:r>
-        <w:t>)  [</w:t>
-      </w:r>
-      <w:proofErr w:type="gramEnd"/>
-      <w:r>
-        <w:t xml:space="preserve">1:298] can explicitly present the provenance of a piece of data, by simply describing the process that led to its current state.  Contrary to that, the process oriented model suggests that the deriving processes are entities for which provenance is recorded.  Hence the data provenance is implicitly determined by examining </w:t>
-      </w:r>
-      <w:r>
-        <w:t xml:space="preserve">the </w:t>
-      </w:r>
-      <w:r>
-        <w:t>inputs and outputs o</w:t>
-      </w:r>
-      <w:r>
-        <w:t xml:space="preserve">f those processes. </w:t>
-      </w:r>
-    </w:p>
-    <w:p>
-      <w:r>
-        <w:t xml:space="preserve">The granularity refers to the smallest piece of information that provenance is tracked for. For example, in a relational database we can decide to track provenance to the level of rows or cells. Essentially, the system requirements need to determine the level of </w:t>
-      </w:r>
-      <w:r>
-        <w:t>granularity</w:t>
-      </w:r>
-      <w:r>
-        <w:t>.</w:t>
-      </w:r>
-    </w:p>
-    <w:p/>
-    <w:p>
-      <w:pPr>
-        <w:rPr>
-          <w:b/>
-        </w:rPr>
-      </w:pPr>
-      <w:r>
-        <w:rPr>
-          <w:b/>
-        </w:rPr>
-        <w:t xml:space="preserve">Provenance Representation </w:t>
-      </w:r>
-    </w:p>
-    <w:p>
-      <w:r>
-        <w:t xml:space="preserve">There are </w:t>
-      </w:r>
-      <w:r>
-        <w:t>two major</w:t>
-      </w:r>
-      <w:r>
-        <w:t xml:space="preserve"> approaches for computing data provenance [5]</w:t>
-      </w:r>
-      <w:r>
-        <w:t xml:space="preserve">: (i) non-annotation (or inversion method) approach and (ii) annotation approach. </w:t>
-      </w:r>
-    </w:p>
-    <w:p>
-      <w:r>
-        <w:t xml:space="preserve">Consider the example in </w:t>
-      </w:r>
-      <w:r>
-        <w:rPr>
-          <w:color w:val="FF0000"/>
-        </w:rPr>
-        <w:t xml:space="preserve">figure 3a. </w:t>
-      </w:r>
-      <w:r>
-        <w:rPr>
-          <w:color w:val="FF0000"/>
-        </w:rPr>
-        <w:t xml:space="preserve"> </w:t>
-      </w:r>
       <w:r>
         <w:t xml:space="preserve">Q us the transformation function (i.e. query) that acts upon an input database with the aim to generate an output database. This is an example of a non-annotation approach whereby the provenance of the data product (i.e. output database) is computed by analyzing the </w:t>
       </w:r>
@@ -714,13 +628,8 @@
         <w:t>provenance</w:t>
       </w:r>
       <w:r>
-        <w:t xml:space="preserve"> is serialized in a machine readable format (e.g. xml, </w:t>
-      </w:r>
-      <w:proofErr w:type="spellStart"/>
-      <w:r>
-        <w:t>rdf</w:t>
-      </w:r>
-      <w:proofErr w:type="spellEnd"/>
+        <w:t xml:space="preserve"> is serialized in a machine readable format (e.g. xml, rdf</w:t>
+      </w:r>
       <w:r>
         <w:t>/xml</w:t>
       </w:r>
@@ -897,18 +806,10 @@
         <w:t xml:space="preserve"> might include descriptions of the algorithms that were used, users’ input, carbon emission calculation methods, data compiled by external devices (</w:t>
       </w:r>
       <w:r>
-        <w:t xml:space="preserve">e.g. </w:t>
-      </w:r>
-      <w:proofErr w:type="spellStart"/>
-      <w:r>
-        <w:t>G</w:t>
-      </w:r>
-      <w:r>
-        <w:t>ps</w:t>
-      </w:r>
-      <w:proofErr w:type="spellEnd"/>
-      <w:r>
-        <w:t xml:space="preserve">) and so forth. However, </w:t>
+        <w:t>e.g. G</w:t>
+      </w:r>
+      <w:r>
+        <w:t xml:space="preserve">ps) and so forth. However, </w:t>
       </w:r>
       <w:r>
         <w:t>this amount of information</w:t>
@@ -1184,15 +1085,7 @@
     </w:p>
     <w:p>
       <w:r>
-        <w:t xml:space="preserve">In the previous section we outlined the four main phases of the provenance (or p-assertion) life cycle. For a system to be able to support those phases, a logical architecture that will consist of appropriate system components, has to be designed. </w:t>
-      </w:r>
-      <w:proofErr w:type="spellStart"/>
-      <w:r>
-        <w:t>Groth</w:t>
-      </w:r>
-      <w:proofErr w:type="spellEnd"/>
-      <w:r>
-        <w:t xml:space="preserve"> et al. [10] </w:t>
+        <w:t xml:space="preserve">In the previous section we outlined the four main phases of the provenance (or p-assertion) life cycle. For a system to be able to support those phases, a logical architecture that will consist of appropriate system components, has to be designed. Groth et al. [10] </w:t>
       </w:r>
       <w:r>
         <w:t>suggest</w:t>
@@ -1571,15 +1464,7 @@
         <w:t xml:space="preserve">. </w:t>
       </w:r>
       <w:r>
-        <w:t xml:space="preserve">An artifact can be viewed as a snapshot of an entity at a given moment. For example, a </w:t>
-      </w:r>
-      <w:proofErr w:type="spellStart"/>
-      <w:r>
-        <w:t>pdf</w:t>
-      </w:r>
-      <w:proofErr w:type="spellEnd"/>
-      <w:r>
-        <w:t xml:space="preserve"> file at a specific time. </w:t>
+        <w:t xml:space="preserve">An artifact can be viewed as a snapshot of an entity at a given moment. For example, a pdf file at a specific time. </w:t>
       </w:r>
       <w:r>
         <w:t>States are</w:t>
@@ -1637,23 +1522,7 @@
       </w:r>
       <w:r>
         <w:lastRenderedPageBreak/>
-        <w:t xml:space="preserve">a </w:t>
-      </w:r>
-      <w:proofErr w:type="spellStart"/>
-      <w:r>
-        <w:t>pdf</w:t>
-      </w:r>
-      <w:proofErr w:type="spellEnd"/>
-      <w:r>
-        <w:t xml:space="preserve"> file produces a new </w:t>
-      </w:r>
-      <w:proofErr w:type="spellStart"/>
-      <w:r>
-        <w:t>pdf</w:t>
-      </w:r>
-      <w:proofErr w:type="spellEnd"/>
-      <w:r>
-        <w:t xml:space="preserve"> file, enriched with multimedia characteristics (i.e. images)</w:t>
+        <w:t>a pdf file produces a new pdf file, enriched with multimedia characteristics (i.e. images)</w:t>
       </w:r>
       <w:r>
         <w:t>.</w:t>
@@ -1677,23 +1546,7 @@
         <w:t xml:space="preserve"> </w:t>
       </w:r>
       <w:r>
-        <w:t xml:space="preserve">Agent is an entity which triggers a process. </w:t>
-      </w:r>
-      <w:proofErr w:type="gramStart"/>
-      <w:r>
-        <w:t>in</w:t>
-      </w:r>
-      <w:proofErr w:type="gramEnd"/>
-      <w:r>
-        <w:t xml:space="preserve"> other words, it is the responsibility of an agent to initiate or terminate a process. Following the example with the </w:t>
-      </w:r>
-      <w:proofErr w:type="spellStart"/>
-      <w:r>
-        <w:t>pdf</w:t>
-      </w:r>
-      <w:proofErr w:type="spellEnd"/>
-      <w:r>
-        <w:t xml:space="preserve"> file, an agent might be a software component that initiated the process of adding images into the </w:t>
+        <w:t xml:space="preserve">Agent is an entity which triggers a process. in other words, it is the responsibility of an agent to initiate or terminate a process. Following the example with the pdf file, an agent might be a software component that initiated the process of adding images into the </w:t>
       </w:r>
       <w:r>
         <w:t xml:space="preserve">new </w:t>
@@ -1738,21 +1591,7 @@
         <w:rPr>
           <w:color w:val="FF0000"/>
         </w:rPr>
-        <w:t xml:space="preserve">{Example figure p3 </w:t>
-      </w:r>
-      <w:proofErr w:type="spellStart"/>
-      <w:r>
-        <w:rPr>
-          <w:color w:val="FF0000"/>
-        </w:rPr>
-        <w:t>opm</w:t>
-      </w:r>
-      <w:proofErr w:type="spellEnd"/>
-      <w:r>
-        <w:rPr>
-          <w:color w:val="FF0000"/>
-        </w:rPr>
-        <w:t xml:space="preserve"> v 1.1} write a note that past tense aligns with the notion of process history documentation.</w:t>
+        <w:t>{Example figure p3 opm v 1.1} write a note that past tense aligns with the notion of process history documentation.</w:t>
       </w:r>
     </w:p>
     <w:p>
@@ -1792,21 +1631,11 @@
           <w:numId w:val="7"/>
         </w:numPr>
       </w:pPr>
-      <w:proofErr w:type="spellStart"/>
-      <w:proofErr w:type="gramStart"/>
-      <w:r>
-        <w:rPr>
-          <w:b/>
-        </w:rPr>
-        <w:t>wasGenerateBy</w:t>
-      </w:r>
-      <w:proofErr w:type="spellEnd"/>
-      <w:proofErr w:type="gramEnd"/>
-      <w:r>
-        <w:rPr>
-          <w:b/>
-        </w:rPr>
-        <w:t>:</w:t>
+      <w:r>
+        <w:rPr>
+          <w:b/>
+        </w:rPr>
+        <w:t>wasGenerateBy:</w:t>
       </w:r>
       <w:r>
         <w:rPr>
@@ -1835,45 +1664,33 @@
           <w:numId w:val="7"/>
         </w:numPr>
       </w:pPr>
-      <w:proofErr w:type="spellStart"/>
-      <w:proofErr w:type="gramStart"/>
-      <w:r>
-        <w:rPr>
-          <w:b/>
+      <w:r>
+        <w:rPr>
+          <w:b/>
+        </w:rPr>
+        <w:t xml:space="preserve">wasTriggeredBy:  </w:t>
+      </w:r>
+      <w:r>
+        <w:rPr>
+          <w:color w:val="FF0000"/>
+        </w:rPr>
+        <w:t>figure 9</w:t>
+      </w:r>
+      <w:r>
+        <w:rPr>
+          <w:color w:val="FF0000"/>
+        </w:rPr>
+        <w:t xml:space="preserve"> </w:t>
+      </w:r>
+      <w:r>
+        <w:t xml:space="preserve">shows an edge </w:t>
+      </w:r>
+      <w:r>
+        <w:rPr>
+          <w:i/>
         </w:rPr>
         <w:t>wasTriggeredBy</w:t>
       </w:r>
-      <w:proofErr w:type="spellEnd"/>
-      <w:proofErr w:type="gramEnd"/>
-      <w:r>
-        <w:rPr>
-          <w:b/>
-        </w:rPr>
-        <w:t xml:space="preserve">:  </w:t>
-      </w:r>
-      <w:r>
-        <w:rPr>
-          <w:color w:val="FF0000"/>
-        </w:rPr>
-        <w:t>figure 9</w:t>
-      </w:r>
-      <w:r>
-        <w:rPr>
-          <w:color w:val="FF0000"/>
-        </w:rPr>
-        <w:t xml:space="preserve"> </w:t>
-      </w:r>
-      <w:r>
-        <w:t xml:space="preserve">shows an edge </w:t>
-      </w:r>
-      <w:proofErr w:type="spellStart"/>
-      <w:r>
-        <w:rPr>
-          <w:i/>
-        </w:rPr>
-        <w:t>wasTriggeredBy</w:t>
-      </w:r>
-      <w:proofErr w:type="spellEnd"/>
       <w:r>
         <w:t xml:space="preserve"> from a process </w:t>
       </w:r>
@@ -1925,42 +1742,30 @@
           <w:numId w:val="7"/>
         </w:numPr>
       </w:pPr>
-      <w:proofErr w:type="spellStart"/>
-      <w:proofErr w:type="gramStart"/>
-      <w:r>
-        <w:rPr>
-          <w:b/>
+      <w:r>
+        <w:rPr>
+          <w:b/>
+        </w:rPr>
+        <w:t xml:space="preserve">wasDerivedFrom: </w:t>
+      </w:r>
+      <w:r>
+        <w:rPr>
+          <w:b/>
+        </w:rPr>
+        <w:t xml:space="preserve"> </w:t>
+      </w:r>
+      <w:r>
+        <w:t xml:space="preserve">an </w:t>
+      </w:r>
+      <w:r>
+        <w:t xml:space="preserve">edge </w:t>
+      </w:r>
+      <w:r>
+        <w:rPr>
+          <w:i/>
         </w:rPr>
         <w:t>wasDerivedFrom</w:t>
       </w:r>
-      <w:proofErr w:type="spellEnd"/>
-      <w:proofErr w:type="gramEnd"/>
-      <w:r>
-        <w:rPr>
-          <w:b/>
-        </w:rPr>
-        <w:t xml:space="preserve">: </w:t>
-      </w:r>
-      <w:r>
-        <w:rPr>
-          <w:b/>
-        </w:rPr>
-        <w:t xml:space="preserve"> </w:t>
-      </w:r>
-      <w:r>
-        <w:t xml:space="preserve">an </w:t>
-      </w:r>
-      <w:r>
-        <w:t xml:space="preserve">edge </w:t>
-      </w:r>
-      <w:proofErr w:type="spellStart"/>
-      <w:r>
-        <w:rPr>
-          <w:i/>
-        </w:rPr>
-        <w:t>wasDerivedFrom</w:t>
-      </w:r>
-      <w:proofErr w:type="spellEnd"/>
       <w:r>
         <w:t xml:space="preserve"> from </w:t>
       </w:r>
@@ -2012,21 +1817,11 @@
           <w:numId w:val="7"/>
         </w:numPr>
       </w:pPr>
-      <w:proofErr w:type="spellStart"/>
-      <w:proofErr w:type="gramStart"/>
-      <w:r>
-        <w:rPr>
-          <w:b/>
-        </w:rPr>
-        <w:t>wasControlledBy</w:t>
-      </w:r>
-      <w:proofErr w:type="spellEnd"/>
-      <w:proofErr w:type="gramEnd"/>
-      <w:r>
-        <w:rPr>
-          <w:b/>
-        </w:rPr>
-        <w:t>:</w:t>
+      <w:r>
+        <w:rPr>
+          <w:b/>
+        </w:rPr>
+        <w:t>wasControlledBy:</w:t>
       </w:r>
       <w:r>
         <w:t xml:space="preserve"> it is a causal dependency between a process and an agent. It simply indicates that the execution (i.e. the start and end) of a process is carried out under the control of an agent.</w:t>
@@ -2057,16 +1852,8 @@
         <w:rPr>
           <w:i/>
         </w:rPr>
-        <w:t>“used”, was controlled by</w:t>
-      </w:r>
-      <w:proofErr w:type="gramStart"/>
-      <w:r>
-        <w:rPr>
-          <w:i/>
-        </w:rPr>
-        <w:t>“ and</w:t>
-      </w:r>
-      <w:proofErr w:type="gramEnd"/>
+        <w:t>“used”, was controlled by“ and</w:t>
+      </w:r>
       <w:r>
         <w:t xml:space="preserve"> </w:t>
       </w:r>
@@ -2226,16 +2013,11 @@
       <w:r>
         <w:t xml:space="preserve">A common way to achieve that would be to design </w:t>
       </w:r>
-      <w:proofErr w:type="gramStart"/>
       <w:r>
         <w:t xml:space="preserve">an </w:t>
       </w:r>
       <w:r>
-        <w:t>ontology</w:t>
-      </w:r>
-      <w:proofErr w:type="gramEnd"/>
-      <w:r>
-        <w:t xml:space="preserve"> with subclasses of those causal dependencies. </w:t>
+        <w:t xml:space="preserve">ontology with subclasses of those causal dependencies. </w:t>
       </w:r>
     </w:p>
     <w:p>
@@ -2452,15 +2234,7 @@
         <w:t xml:space="preserve"> </w:t>
       </w:r>
       <w:r>
-        <w:t xml:space="preserve">specification which aims to design the means for a human friendly representation of the information expressed by the </w:t>
-      </w:r>
-      <w:proofErr w:type="spellStart"/>
-      <w:r>
-        <w:t>Prov</w:t>
-      </w:r>
-      <w:proofErr w:type="spellEnd"/>
-      <w:r>
-        <w:t xml:space="preserve"> data model.</w:t>
+        <w:t>specification which aims to design the means for a human friendly representation of the information expressed by the Prov data model.</w:t>
       </w:r>
     </w:p>
     <w:p>
@@ -2603,15 +2377,7 @@
         <w:t xml:space="preserve">Agent-centered provenance: </w:t>
       </w:r>
       <w:r>
-        <w:t xml:space="preserve">emphasis is given on the entities that took part in the generation or manipulation of the data item in question. For example, considering the provenance of a video file in a blog post, we might want to know the person who recorded that video, the person who edited </w:t>
-      </w:r>
-      <w:proofErr w:type="gramStart"/>
-      <w:r>
-        <w:t>it,</w:t>
-      </w:r>
-      <w:proofErr w:type="gramEnd"/>
-      <w:r>
-        <w:t xml:space="preserve"> and the user who posted it on the blog.</w:t>
+        <w:t>emphasis is given on the entities that took part in the generation or manipulation of the data item in question. For example, considering the provenance of a video file in a blog post, we might want to know the person who recorded that video, the person who edited it, and the user who posted it on the blog.</w:t>
       </w:r>
     </w:p>
     <w:p>
@@ -2789,94 +2555,61 @@
       <w:r>
         <w:t xml:space="preserve"> First of all, the effect of the actions that comprise an activity is usually the generation of new entities. Hence, entities exist due to activities existence. For example, assembling car parts brings a car into existence. Additionally, activities can use entities, often during the process of generating other entities. For example, a visualization activity can use some datasets stored in a database, in order to create a chart. These two relationships are represented in the PROV-DM with the terms </w:t>
       </w:r>
-      <w:proofErr w:type="spellStart"/>
       <w:r>
         <w:rPr>
           <w:i/>
         </w:rPr>
-        <w:t>wasGeneratedBy</w:t>
-      </w:r>
-      <w:proofErr w:type="spellEnd"/>
+        <w:t xml:space="preserve">wasGeneratedBy </w:t>
+      </w:r>
+      <w:r>
+        <w:t xml:space="preserve">and </w:t>
+      </w:r>
       <w:r>
         <w:rPr>
           <w:i/>
         </w:rPr>
-        <w:t xml:space="preserve"> </w:t>
-      </w:r>
-      <w:r>
-        <w:t xml:space="preserve">and </w:t>
+        <w:t xml:space="preserve">used </w:t>
+      </w:r>
+      <w:r>
+        <w:t>respectively.</w:t>
+      </w:r>
+    </w:p>
+    <w:p>
+      <w:pPr>
+        <w:rPr>
+          <w:b/>
+        </w:rPr>
+      </w:pPr>
+    </w:p>
+    <w:p>
+      <w:pPr>
+        <w:rPr>
+          <w:b/>
+        </w:rPr>
+      </w:pPr>
+      <w:r>
+        <w:rPr>
+          <w:b/>
+        </w:rPr>
+        <w:t>Agents’ Responsibility</w:t>
+      </w:r>
+    </w:p>
+    <w:p>
+      <w:r>
+        <w:t>Agents can be associated with entities, activities or other agents. Relationships between entities and activities come in the form of responsibility that an agent has over them. We have already highlighted that agents are responsible for the execution</w:t>
+      </w:r>
+      <w:r>
+        <w:t xml:space="preserve"> of an activity. A responsibility might refer to an agent initiating or terminating an activity. For example, in PROV-DM we say that an activity was associated with an agent. Similarly, an activity can be </w:t>
+      </w:r>
+      <w:r>
+        <w:lastRenderedPageBreak/>
+        <w:t xml:space="preserve">responsible for an entity. This form of responsibility can be interpreted as the attribution of an entity to an agent. In other words, the </w:t>
       </w:r>
       <w:r>
         <w:rPr>
           <w:i/>
         </w:rPr>
-        <w:t xml:space="preserve">used </w:t>
-      </w:r>
-      <w:r>
-        <w:t>respectively.</w:t>
-      </w:r>
-    </w:p>
-    <w:p>
-      <w:pPr>
-        <w:rPr>
-          <w:b/>
-        </w:rPr>
-      </w:pPr>
-    </w:p>
-    <w:p>
-      <w:pPr>
-        <w:rPr>
-          <w:b/>
-        </w:rPr>
-      </w:pPr>
-      <w:r>
-        <w:rPr>
-          <w:b/>
-        </w:rPr>
-        <w:t>Agents’ Responsibility</w:t>
-      </w:r>
-    </w:p>
-    <w:p>
-      <w:r>
-        <w:t>Agents can be associated with entities, activities or other agents. Relationships between entities and activities come in the form of responsibility that an agent has over them. We have already highlighted that agents are responsible for the execution</w:t>
-      </w:r>
-      <w:r>
-        <w:t xml:space="preserve"> of an activity. A responsibility might refer to an agent initiating or terminating an activity. For example, in PROV-DM we say that an activity was associated with an agent. Similarly, an activity can be </w:t>
-      </w:r>
-      <w:r>
-        <w:lastRenderedPageBreak/>
-        <w:t xml:space="preserve">responsible for an entity. This form of responsibility can be interpreted as the attribution of an entity to an agent. In other words, </w:t>
-      </w:r>
-      <w:proofErr w:type="gramStart"/>
-      <w:r>
-        <w:t xml:space="preserve">the </w:t>
-      </w:r>
-      <w:r>
-        <w:rPr>
-          <w:i/>
-        </w:rPr>
-        <w:t>was</w:t>
-      </w:r>
-      <w:proofErr w:type="gramEnd"/>
-      <w:r>
-        <w:rPr>
-          <w:i/>
-        </w:rPr>
-        <w:t xml:space="preserve"> </w:t>
-      </w:r>
-      <w:proofErr w:type="spellStart"/>
-      <w:r>
-        <w:rPr>
-          <w:i/>
-        </w:rPr>
-        <w:t>AttributedTo</w:t>
-      </w:r>
-      <w:proofErr w:type="spellEnd"/>
-      <w:r>
-        <w:rPr>
-          <w:i/>
-        </w:rPr>
-        <w:t xml:space="preserve"> </w:t>
+        <w:t xml:space="preserve">was AttributedTo </w:t>
       </w:r>
       <w:r>
         <w:t>relation, from an entity to an agent, denotes that an agent was responsible for an activity that was the cause for this entity to be created. This is useful relation when the activity is unknown or of a little significance.</w:t>
@@ -3023,126 +2756,42 @@
           <w:szCs w:val="18"/>
         </w:rPr>
       </w:pPr>
-      <w:proofErr w:type="gramStart"/>
       <w:r>
         <w:rPr>
           <w:rFonts w:ascii="Verdana" w:hAnsi="Verdana"/>
           <w:sz w:val="18"/>
           <w:szCs w:val="18"/>
         </w:rPr>
-        <w:t>Entity(</w:t>
-      </w:r>
-      <w:proofErr w:type="gramEnd"/>
-      <w:r>
+        <w:t>Entity(ex:w3c-publication.pn, [prov:type=”prov:Account” % % xsd:QName])</w:t>
+      </w:r>
+    </w:p>
+    <w:p>
+      <w:pPr>
+        <w:spacing w:after="0" w:line="240" w:lineRule="auto"/>
         <w:rPr>
           <w:rFonts w:ascii="Verdana" w:hAnsi="Verdana"/>
           <w:sz w:val="18"/>
           <w:szCs w:val="18"/>
         </w:rPr>
-        <w:t>ex:w3c-publication.pn, [</w:t>
-      </w:r>
-      <w:proofErr w:type="spellStart"/>
+      </w:pPr>
       <w:r>
         <w:rPr>
           <w:rFonts w:ascii="Verdana" w:hAnsi="Verdana"/>
           <w:sz w:val="18"/>
           <w:szCs w:val="18"/>
         </w:rPr>
-        <w:t>prov:type</w:t>
-      </w:r>
-      <w:proofErr w:type="spellEnd"/>
-      <w:r>
-        <w:rPr>
-          <w:rFonts w:ascii="Verdana" w:hAnsi="Verdana"/>
-          <w:sz w:val="18"/>
-          <w:szCs w:val="18"/>
-        </w:rPr>
-        <w:t>=”</w:t>
-      </w:r>
-      <w:proofErr w:type="spellStart"/>
-      <w:r>
-        <w:rPr>
-          <w:rFonts w:ascii="Verdana" w:hAnsi="Verdana"/>
-          <w:sz w:val="18"/>
-          <w:szCs w:val="18"/>
-        </w:rPr>
-        <w:t>prov:Account</w:t>
-      </w:r>
-      <w:proofErr w:type="spellEnd"/>
-      <w:r>
-        <w:rPr>
-          <w:rFonts w:ascii="Verdana" w:hAnsi="Verdana"/>
-          <w:sz w:val="18"/>
-          <w:szCs w:val="18"/>
-        </w:rPr>
-        <w:t xml:space="preserve">” % % </w:t>
-      </w:r>
-      <w:proofErr w:type="spellStart"/>
-      <w:r>
-        <w:rPr>
-          <w:rFonts w:ascii="Verdana" w:hAnsi="Verdana"/>
-          <w:sz w:val="18"/>
-          <w:szCs w:val="18"/>
-        </w:rPr>
-        <w:t>xsd:QName</w:t>
-      </w:r>
-      <w:proofErr w:type="spellEnd"/>
-      <w:r>
-        <w:rPr>
-          <w:rFonts w:ascii="Verdana" w:hAnsi="Verdana"/>
-          <w:sz w:val="18"/>
-          <w:szCs w:val="18"/>
-        </w:rPr>
-        <w:t>])</w:t>
+        <w:t>wasAttributedTo(ex:w3c-publication.pn, w3:consortium.)</w:t>
       </w:r>
     </w:p>
     <w:p>
       <w:pPr>
         <w:spacing w:after="0" w:line="240" w:lineRule="auto"/>
-        <w:rPr>
-          <w:rFonts w:ascii="Verdana" w:hAnsi="Verdana"/>
-          <w:sz w:val="18"/>
-          <w:szCs w:val="18"/>
-        </w:rPr>
-      </w:pPr>
-      <w:proofErr w:type="spellStart"/>
-      <w:proofErr w:type="gramStart"/>
-      <w:r>
-        <w:rPr>
-          <w:rFonts w:ascii="Verdana" w:hAnsi="Verdana"/>
-          <w:sz w:val="18"/>
-          <w:szCs w:val="18"/>
-        </w:rPr>
-        <w:t>wasAttributedTo</w:t>
-      </w:r>
-      <w:proofErr w:type="spellEnd"/>
-      <w:r>
-        <w:rPr>
-          <w:rFonts w:ascii="Verdana" w:hAnsi="Verdana"/>
-          <w:sz w:val="18"/>
-          <w:szCs w:val="18"/>
-        </w:rPr>
-        <w:t>(</w:t>
-      </w:r>
-      <w:proofErr w:type="gramEnd"/>
-      <w:r>
-        <w:rPr>
-          <w:rFonts w:ascii="Verdana" w:hAnsi="Verdana"/>
-          <w:sz w:val="18"/>
-          <w:szCs w:val="18"/>
-        </w:rPr>
-        <w:t>ex:w3c-publication.pn, w3:consortium.)</w:t>
-      </w:r>
+      </w:pPr>
     </w:p>
     <w:p>
       <w:pPr>
         <w:spacing w:after="0" w:line="240" w:lineRule="auto"/>
       </w:pPr>
-    </w:p>
-    <w:p>
-      <w:pPr>
-        <w:spacing w:after="0" w:line="240" w:lineRule="auto"/>
-      </w:pPr>
       <w:r>
         <w:t>In</w:t>
       </w:r>
@@ -3153,40 +2802,19 @@
         <w:rPr>
           <w:i/>
         </w:rPr>
-        <w:t>“ex</w:t>
-      </w:r>
-      <w:proofErr w:type="gramStart"/>
+        <w:t xml:space="preserve">“ex:w3c:publication.pn” </w:t>
+      </w:r>
+      <w:r>
+        <w:t xml:space="preserve">provenance description. We then state </w:t>
+      </w:r>
+      <w:r>
+        <w:t>that “</w:t>
+      </w:r>
       <w:r>
         <w:rPr>
           <w:i/>
         </w:rPr>
-        <w:t>:w3c:publication.pn</w:t>
-      </w:r>
-      <w:proofErr w:type="gramEnd"/>
-      <w:r>
-        <w:rPr>
-          <w:i/>
-        </w:rPr>
-        <w:t xml:space="preserve">” </w:t>
-      </w:r>
-      <w:r>
-        <w:t xml:space="preserve">provenance description. We then state </w:t>
-      </w:r>
-      <w:r>
-        <w:t>that “</w:t>
-      </w:r>
-      <w:r>
-        <w:rPr>
-          <w:i/>
-        </w:rPr>
-        <w:t>w3</w:t>
-      </w:r>
-      <w:proofErr w:type="gramStart"/>
-      <w:r>
-        <w:rPr>
-          <w:i/>
-        </w:rPr>
-        <w:t>:</w:t>
+        <w:t>w3:</w:t>
       </w:r>
       <w:r>
         <w:rPr>
@@ -3197,7 +2825,6 @@
         </w:rPr>
         <w:t>consortium</w:t>
       </w:r>
-      <w:proofErr w:type="gramEnd"/>
       <w:r>
         <w:t>”</w:t>
       </w:r>
@@ -3450,15 +3077,7 @@
         <w:t xml:space="preserve">A mechanism that blocks unauthorized users from accessing the systems data and functionality. </w:t>
       </w:r>
       <w:r>
-        <w:t xml:space="preserve">Access should be granted only to those users who can provide adequate information, in order to prove their identity; for instance </w:t>
-      </w:r>
-      <w:proofErr w:type="gramStart"/>
-      <w:r>
-        <w:t>In</w:t>
-      </w:r>
-      <w:proofErr w:type="gramEnd"/>
-      <w:r>
-        <w:t xml:space="preserve"> </w:t>
+        <w:t xml:space="preserve">Access should be granted only to those users who can provide adequate information, in order to prove their identity; for instance In </w:t>
       </w:r>
       <w:r>
         <w:lastRenderedPageBreak/>
@@ -4480,23 +4099,21 @@
         </w:rPr>
         <w:t xml:space="preserve">Link: provenance-URI; </w:t>
       </w:r>
-      <w:proofErr w:type="spellStart"/>
       <w:r>
         <w:rPr>
           <w:rFonts w:ascii="Bitstream Vera Sans Mono" w:hAnsi="Bitstream Vera Sans Mono"/>
           <w:sz w:val="18"/>
           <w:szCs w:val="18"/>
         </w:rPr>
-        <w:t>rel</w:t>
-      </w:r>
-      <w:proofErr w:type="spellEnd"/>
+        <w:t>rel=”provenance”</w:t>
+      </w:r>
       <w:r>
         <w:rPr>
           <w:rFonts w:ascii="Bitstream Vera Sans Mono" w:hAnsi="Bitstream Vera Sans Mono"/>
           <w:sz w:val="18"/>
           <w:szCs w:val="18"/>
         </w:rPr>
-        <w:t>=”provenance”</w:t>
+        <w:t xml:space="preserve">; </w:t>
       </w:r>
       <w:r>
         <w:rPr>
@@ -4504,109 +4121,107 @@
           <w:sz w:val="18"/>
           <w:szCs w:val="18"/>
         </w:rPr>
-        <w:t xml:space="preserve">; </w:t>
-      </w:r>
-      <w:r>
+        <w:t>anchor=”entity-uri”</w:t>
+      </w:r>
+    </w:p>
+    <w:p>
+      <w:pPr>
+        <w:pStyle w:val="ListParagraph"/>
+        <w:ind w:left="765"/>
+      </w:pPr>
+    </w:p>
+    <w:p>
+      <w:pPr>
+        <w:pStyle w:val="ListParagraph"/>
+        <w:ind w:left="765"/>
+      </w:pPr>
+      <w:r>
+        <w:t xml:space="preserve">The </w:t>
+      </w:r>
+      <w:r>
+        <w:rPr>
+          <w:i/>
+        </w:rPr>
+        <w:t>entity-URI</w:t>
+      </w:r>
+      <w:r>
+        <w:t xml:space="preserve"> indicates the location where additional description for that resource can be obtained, whereas the </w:t>
+      </w:r>
+      <w:r>
+        <w:rPr>
+          <w:i/>
+        </w:rPr>
+        <w:t xml:space="preserve">provenance-URI </w:t>
+      </w:r>
+      <w:r>
+        <w:t xml:space="preserve">identifies the location of the </w:t>
+      </w:r>
+      <w:r>
+        <w:t>provenance information</w:t>
+      </w:r>
+      <w:r>
+        <w:t xml:space="preserve"> which the entity is part of.</w:t>
+      </w:r>
+      <w:r>
+        <w:t xml:space="preserve"> If the provider though, does not know anything about provenance locations, it can point to a third-party provider or a provenance service. In that case, the </w:t>
+      </w:r>
+      <w:r>
+        <w:rPr>
+          <w:i/>
+        </w:rPr>
+        <w:t xml:space="preserve">link </w:t>
+      </w:r>
+      <w:r>
+        <w:t>header is slightly different.</w:t>
+      </w:r>
+    </w:p>
+    <w:p>
+      <w:pPr>
+        <w:pStyle w:val="ListParagraph"/>
+        <w:ind w:left="765"/>
+      </w:pPr>
+    </w:p>
+    <w:p>
+      <w:pPr>
+        <w:pStyle w:val="ListParagraph"/>
+        <w:ind w:left="765"/>
         <w:rPr>
           <w:rFonts w:ascii="Bitstream Vera Sans Mono" w:hAnsi="Bitstream Vera Sans Mono"/>
           <w:sz w:val="18"/>
           <w:szCs w:val="18"/>
         </w:rPr>
-        <w:t>anchor=”entity-</w:t>
-      </w:r>
-      <w:proofErr w:type="spellStart"/>
+      </w:pPr>
       <w:r>
         <w:rPr>
           <w:rFonts w:ascii="Bitstream Vera Sans Mono" w:hAnsi="Bitstream Vera Sans Mono"/>
           <w:sz w:val="18"/>
           <w:szCs w:val="18"/>
         </w:rPr>
-        <w:t>uri</w:t>
-      </w:r>
-      <w:proofErr w:type="spellEnd"/>
+        <w:t>Link: provenance-</w:t>
+      </w:r>
       <w:r>
         <w:rPr>
           <w:rFonts w:ascii="Bitstream Vera Sans Mono" w:hAnsi="Bitstream Vera Sans Mono"/>
           <w:sz w:val="18"/>
           <w:szCs w:val="18"/>
         </w:rPr>
-        <w:t>”</w:t>
-      </w:r>
-    </w:p>
-    <w:p>
-      <w:pPr>
-        <w:pStyle w:val="ListParagraph"/>
-        <w:ind w:left="765"/>
-      </w:pPr>
-    </w:p>
-    <w:p>
-      <w:pPr>
-        <w:pStyle w:val="ListParagraph"/>
-        <w:ind w:left="765"/>
-      </w:pPr>
-      <w:r>
-        <w:t xml:space="preserve">The </w:t>
-      </w:r>
-      <w:r>
-        <w:rPr>
-          <w:i/>
-        </w:rPr>
-        <w:t>entity-URI</w:t>
-      </w:r>
-      <w:r>
-        <w:t xml:space="preserve"> indicates the location where additional description for that resource can be obtained, whereas the </w:t>
-      </w:r>
-      <w:r>
-        <w:rPr>
-          <w:i/>
-        </w:rPr>
-        <w:t xml:space="preserve">provenance-URI </w:t>
-      </w:r>
-      <w:r>
-        <w:t xml:space="preserve">identifies the location of the </w:t>
-      </w:r>
-      <w:r>
-        <w:t>provenance information</w:t>
-      </w:r>
-      <w:r>
-        <w:t xml:space="preserve"> which the entity is part of.</w:t>
-      </w:r>
-      <w:r>
-        <w:t xml:space="preserve"> If the provider though, does not know anything about provenance locations, it can point to a third-party provider or a provenance service. In that case, the </w:t>
-      </w:r>
-      <w:r>
-        <w:rPr>
-          <w:i/>
-        </w:rPr>
-        <w:t xml:space="preserve">link </w:t>
-      </w:r>
-      <w:r>
-        <w:t>header is slightly different.</w:t>
-      </w:r>
-    </w:p>
-    <w:p>
-      <w:pPr>
-        <w:pStyle w:val="ListParagraph"/>
-        <w:ind w:left="765"/>
-      </w:pPr>
-    </w:p>
-    <w:p>
-      <w:pPr>
-        <w:pStyle w:val="ListParagraph"/>
-        <w:ind w:left="765"/>
+        <w:t>service-URI</w:t>
+      </w:r>
+      <w:r>
         <w:rPr>
           <w:rFonts w:ascii="Bitstream Vera Sans Mono" w:hAnsi="Bitstream Vera Sans Mono"/>
           <w:sz w:val="18"/>
           <w:szCs w:val="18"/>
         </w:rPr>
-      </w:pPr>
+        <w:t>; rel=”provenance</w:t>
+      </w:r>
       <w:r>
         <w:rPr>
           <w:rFonts w:ascii="Bitstream Vera Sans Mono" w:hAnsi="Bitstream Vera Sans Mono"/>
           <w:sz w:val="18"/>
           <w:szCs w:val="18"/>
         </w:rPr>
-        <w:t>Link: provenance-</w:t>
+        <w:t>-service</w:t>
       </w:r>
       <w:r>
         <w:rPr>
@@ -4614,7 +4229,7 @@
           <w:sz w:val="18"/>
           <w:szCs w:val="18"/>
         </w:rPr>
-        <w:t>service-URI</w:t>
+        <w:t>”</w:t>
       </w:r>
       <w:r>
         <w:rPr>
@@ -4624,73 +4239,13 @@
         </w:rPr>
         <w:t xml:space="preserve">; </w:t>
       </w:r>
-      <w:proofErr w:type="spellStart"/>
       <w:r>
         <w:rPr>
           <w:rFonts w:ascii="Bitstream Vera Sans Mono" w:hAnsi="Bitstream Vera Sans Mono"/>
           <w:sz w:val="18"/>
           <w:szCs w:val="18"/>
         </w:rPr>
-        <w:t>rel</w:t>
-      </w:r>
-      <w:proofErr w:type="spellEnd"/>
-      <w:r>
-        <w:rPr>
-          <w:rFonts w:ascii="Bitstream Vera Sans Mono" w:hAnsi="Bitstream Vera Sans Mono"/>
-          <w:sz w:val="18"/>
-          <w:szCs w:val="18"/>
-        </w:rPr>
-        <w:t>=”provenance</w:t>
-      </w:r>
-      <w:r>
-        <w:rPr>
-          <w:rFonts w:ascii="Bitstream Vera Sans Mono" w:hAnsi="Bitstream Vera Sans Mono"/>
-          <w:sz w:val="18"/>
-          <w:szCs w:val="18"/>
-        </w:rPr>
-        <w:t>-service</w:t>
-      </w:r>
-      <w:r>
-        <w:rPr>
-          <w:rFonts w:ascii="Bitstream Vera Sans Mono" w:hAnsi="Bitstream Vera Sans Mono"/>
-          <w:sz w:val="18"/>
-          <w:szCs w:val="18"/>
-        </w:rPr>
-        <w:t>”</w:t>
-      </w:r>
-      <w:r>
-        <w:rPr>
-          <w:rFonts w:ascii="Bitstream Vera Sans Mono" w:hAnsi="Bitstream Vera Sans Mono"/>
-          <w:sz w:val="18"/>
-          <w:szCs w:val="18"/>
-        </w:rPr>
-        <w:t xml:space="preserve">; </w:t>
-      </w:r>
-      <w:r>
-        <w:rPr>
-          <w:rFonts w:ascii="Bitstream Vera Sans Mono" w:hAnsi="Bitstream Vera Sans Mono"/>
-          <w:sz w:val="18"/>
-          <w:szCs w:val="18"/>
-        </w:rPr>
-        <w:t>anchor=”entity-</w:t>
-      </w:r>
-      <w:proofErr w:type="spellStart"/>
-      <w:r>
-        <w:rPr>
-          <w:rFonts w:ascii="Bitstream Vera Sans Mono" w:hAnsi="Bitstream Vera Sans Mono"/>
-          <w:sz w:val="18"/>
-          <w:szCs w:val="18"/>
-        </w:rPr>
-        <w:t>uri</w:t>
-      </w:r>
-      <w:proofErr w:type="spellEnd"/>
-      <w:r>
-        <w:rPr>
-          <w:rFonts w:ascii="Bitstream Vera Sans Mono" w:hAnsi="Bitstream Vera Sans Mono"/>
-          <w:sz w:val="18"/>
-          <w:szCs w:val="18"/>
-        </w:rPr>
-        <w:t>”</w:t>
+        <w:t>anchor=”entity-uri”</w:t>
       </w:r>
     </w:p>
     <w:p>
@@ -4854,29 +4409,7 @@
           <w:szCs w:val="20"/>
           <w:lang w:eastAsia="el-GR"/>
         </w:rPr>
-        <w:t xml:space="preserve">&lt;html </w:t>
-      </w:r>
-      <w:proofErr w:type="spellStart"/>
-      <w:r>
-        <w:rPr>
-          <w:rFonts w:ascii="Courier New" w:eastAsia="Times New Roman" w:hAnsi="Courier New" w:cs="Courier New"/>
-          <w:color w:val="000000"/>
-          <w:sz w:val="20"/>
-          <w:szCs w:val="20"/>
-          <w:lang w:eastAsia="el-GR"/>
-        </w:rPr>
-        <w:t>xmlns</w:t>
-      </w:r>
-      <w:proofErr w:type="spellEnd"/>
-      <w:r>
-        <w:rPr>
-          <w:rFonts w:ascii="Courier New" w:eastAsia="Times New Roman" w:hAnsi="Courier New" w:cs="Courier New"/>
-          <w:color w:val="000000"/>
-          <w:sz w:val="20"/>
-          <w:szCs w:val="20"/>
-          <w:lang w:eastAsia="el-GR"/>
-        </w:rPr>
-        <w:t>="http://www.w3.org/1999/xhtml"&gt;</w:t>
+        <w:t>&lt;html xmlns="http://www.w3.org/1999/xhtml"&gt;</w:t>
       </w:r>
     </w:p>
     <w:p>
@@ -4928,29 +4461,7 @@
           <w:szCs w:val="20"/>
           <w:lang w:eastAsia="el-GR"/>
         </w:rPr>
-        <w:t>&lt;</w:t>
-      </w:r>
-      <w:proofErr w:type="gramStart"/>
-      <w:r>
-        <w:rPr>
-          <w:rFonts w:ascii="Courier New" w:eastAsia="Times New Roman" w:hAnsi="Courier New" w:cs="Courier New"/>
-          <w:color w:val="000000"/>
-          <w:sz w:val="20"/>
-          <w:szCs w:val="20"/>
-          <w:lang w:eastAsia="el-GR"/>
-        </w:rPr>
-        <w:t>head</w:t>
-      </w:r>
-      <w:proofErr w:type="gramEnd"/>
-      <w:r>
-        <w:rPr>
-          <w:rFonts w:ascii="Courier New" w:eastAsia="Times New Roman" w:hAnsi="Courier New" w:cs="Courier New"/>
-          <w:color w:val="000000"/>
-          <w:sz w:val="20"/>
-          <w:szCs w:val="20"/>
-          <w:lang w:eastAsia="el-GR"/>
-        </w:rPr>
-        <w:t>&gt;</w:t>
+        <w:t>&lt;head&gt;</w:t>
       </w:r>
     </w:p>
     <w:p>
@@ -4992,51 +4503,7 @@
           <w:szCs w:val="20"/>
           <w:lang w:eastAsia="el-GR"/>
         </w:rPr>
-        <w:t xml:space="preserve">        &lt;link </w:t>
-      </w:r>
-      <w:proofErr w:type="spellStart"/>
-      <w:r>
-        <w:rPr>
-          <w:rFonts w:ascii="Courier New" w:eastAsia="Times New Roman" w:hAnsi="Courier New" w:cs="Courier New"/>
-          <w:color w:val="000000"/>
-          <w:sz w:val="20"/>
-          <w:szCs w:val="20"/>
-          <w:lang w:eastAsia="el-GR"/>
-        </w:rPr>
-        <w:t>rel</w:t>
-      </w:r>
-      <w:proofErr w:type="spellEnd"/>
-      <w:r>
-        <w:rPr>
-          <w:rFonts w:ascii="Courier New" w:eastAsia="Times New Roman" w:hAnsi="Courier New" w:cs="Courier New"/>
-          <w:color w:val="000000"/>
-          <w:sz w:val="20"/>
-          <w:szCs w:val="20"/>
-          <w:lang w:eastAsia="el-GR"/>
-        </w:rPr>
-        <w:t xml:space="preserve">="provenance" </w:t>
-      </w:r>
-      <w:proofErr w:type="spellStart"/>
-      <w:r>
-        <w:rPr>
-          <w:rFonts w:ascii="Courier New" w:eastAsia="Times New Roman" w:hAnsi="Courier New" w:cs="Courier New"/>
-          <w:color w:val="000000"/>
-          <w:sz w:val="20"/>
-          <w:szCs w:val="20"/>
-          <w:lang w:eastAsia="el-GR"/>
-        </w:rPr>
-        <w:t>href</w:t>
-      </w:r>
-      <w:proofErr w:type="spellEnd"/>
-      <w:r>
-        <w:rPr>
-          <w:rFonts w:ascii="Courier New" w:eastAsia="Times New Roman" w:hAnsi="Courier New" w:cs="Courier New"/>
-          <w:color w:val="000000"/>
-          <w:sz w:val="20"/>
-          <w:szCs w:val="20"/>
-          <w:lang w:eastAsia="el-GR"/>
-        </w:rPr>
-        <w:t>="</w:t>
+        <w:t xml:space="preserve">        &lt;link rel="provenance" href="</w:t>
       </w:r>
       <w:r>
         <w:rPr>
@@ -5100,51 +4567,7 @@
           <w:szCs w:val="20"/>
           <w:lang w:eastAsia="el-GR"/>
         </w:rPr>
-        <w:t xml:space="preserve">        &lt;link </w:t>
-      </w:r>
-      <w:proofErr w:type="spellStart"/>
-      <w:r>
-        <w:rPr>
-          <w:rFonts w:ascii="Courier New" w:eastAsia="Times New Roman" w:hAnsi="Courier New" w:cs="Courier New"/>
-          <w:color w:val="000000"/>
-          <w:sz w:val="20"/>
-          <w:szCs w:val="20"/>
-          <w:lang w:eastAsia="el-GR"/>
-        </w:rPr>
-        <w:t>rel</w:t>
-      </w:r>
-      <w:proofErr w:type="spellEnd"/>
-      <w:r>
-        <w:rPr>
-          <w:rFonts w:ascii="Courier New" w:eastAsia="Times New Roman" w:hAnsi="Courier New" w:cs="Courier New"/>
-          <w:color w:val="000000"/>
-          <w:sz w:val="20"/>
-          <w:szCs w:val="20"/>
-          <w:lang w:eastAsia="el-GR"/>
-        </w:rPr>
-        <w:t xml:space="preserve">="anchor" </w:t>
-      </w:r>
-      <w:proofErr w:type="spellStart"/>
-      <w:r>
-        <w:rPr>
-          <w:rFonts w:ascii="Courier New" w:eastAsia="Times New Roman" w:hAnsi="Courier New" w:cs="Courier New"/>
-          <w:color w:val="000000"/>
-          <w:sz w:val="20"/>
-          <w:szCs w:val="20"/>
-          <w:lang w:eastAsia="el-GR"/>
-        </w:rPr>
-        <w:t>href</w:t>
-      </w:r>
-      <w:proofErr w:type="spellEnd"/>
-      <w:r>
-        <w:rPr>
-          <w:rFonts w:ascii="Courier New" w:eastAsia="Times New Roman" w:hAnsi="Courier New" w:cs="Courier New"/>
-          <w:color w:val="000000"/>
-          <w:sz w:val="20"/>
-          <w:szCs w:val="20"/>
-          <w:lang w:eastAsia="el-GR"/>
-        </w:rPr>
-        <w:t>="</w:t>
+        <w:t xml:space="preserve">        &lt;link rel="anchor" href="</w:t>
       </w:r>
       <w:r>
         <w:rPr>
@@ -5208,29 +4631,7 @@
           <w:szCs w:val="20"/>
           <w:lang w:eastAsia="el-GR"/>
         </w:rPr>
-        <w:t xml:space="preserve">        &lt;</w:t>
-      </w:r>
-      <w:proofErr w:type="gramStart"/>
-      <w:r>
-        <w:rPr>
-          <w:rFonts w:ascii="Courier New" w:eastAsia="Times New Roman" w:hAnsi="Courier New" w:cs="Courier New"/>
-          <w:color w:val="000000"/>
-          <w:sz w:val="20"/>
-          <w:szCs w:val="20"/>
-          <w:lang w:eastAsia="el-GR"/>
-        </w:rPr>
-        <w:t>title&gt;</w:t>
-      </w:r>
-      <w:proofErr w:type="gramEnd"/>
-      <w:r>
-        <w:rPr>
-          <w:rFonts w:ascii="Courier New" w:eastAsia="Times New Roman" w:hAnsi="Courier New" w:cs="Courier New"/>
-          <w:color w:val="000000"/>
-          <w:sz w:val="20"/>
-          <w:szCs w:val="20"/>
-          <w:lang w:eastAsia="el-GR"/>
-        </w:rPr>
-        <w:t>Welcome to example.com&lt;/title&gt;</w:t>
+        <w:t xml:space="preserve">        &lt;title&gt;Welcome to example.com&lt;/title&gt;</w:t>
       </w:r>
     </w:p>
     <w:p>
@@ -5324,29 +4725,7 @@
           <w:szCs w:val="20"/>
           <w:lang w:eastAsia="el-GR"/>
         </w:rPr>
-        <w:t xml:space="preserve">     &lt;</w:t>
-      </w:r>
-      <w:proofErr w:type="gramStart"/>
-      <w:r>
-        <w:rPr>
-          <w:rFonts w:ascii="Courier New" w:eastAsia="Times New Roman" w:hAnsi="Courier New" w:cs="Courier New"/>
-          <w:color w:val="000000"/>
-          <w:sz w:val="20"/>
-          <w:szCs w:val="20"/>
-          <w:lang w:eastAsia="el-GR"/>
-        </w:rPr>
-        <w:t>body</w:t>
-      </w:r>
-      <w:proofErr w:type="gramEnd"/>
-      <w:r>
-        <w:rPr>
-          <w:rFonts w:ascii="Courier New" w:eastAsia="Times New Roman" w:hAnsi="Courier New" w:cs="Courier New"/>
-          <w:color w:val="000000"/>
-          <w:sz w:val="20"/>
-          <w:szCs w:val="20"/>
-          <w:lang w:eastAsia="el-GR"/>
-        </w:rPr>
-        <w:t>&gt;</w:t>
+        <w:t xml:space="preserve">     &lt;body&gt;</w:t>
       </w:r>
     </w:p>
     <w:p>
@@ -5525,23 +4904,7 @@
           <w:color w:val="000000"/>
           <w:lang w:val="en-US"/>
         </w:rPr>
-        <w:t xml:space="preserve">&lt;html </w:t>
-      </w:r>
-      <w:proofErr w:type="spellStart"/>
-      <w:r>
-        <w:rPr>
-          <w:color w:val="000000"/>
-          <w:lang w:val="en-US"/>
-        </w:rPr>
-        <w:t>xmlns</w:t>
-      </w:r>
-      <w:proofErr w:type="spellEnd"/>
-      <w:r>
-        <w:rPr>
-          <w:color w:val="000000"/>
-          <w:lang w:val="en-US"/>
-        </w:rPr>
-        <w:t>="http://www.w3.org/1999/xhtml"&gt;</w:t>
+        <w:t>&lt;html xmlns="http://www.w3.org/1999/xhtml"&gt;</w:t>
       </w:r>
     </w:p>
     <w:p>
@@ -5559,23 +4922,7 @@
           <w:color w:val="000000"/>
           <w:lang w:val="en-US"/>
         </w:rPr>
-        <w:t xml:space="preserve">     &lt;</w:t>
-      </w:r>
-      <w:proofErr w:type="gramStart"/>
-      <w:r>
-        <w:rPr>
-          <w:color w:val="000000"/>
-          <w:lang w:val="en-US"/>
-        </w:rPr>
-        <w:t>head</w:t>
-      </w:r>
-      <w:proofErr w:type="gramEnd"/>
-      <w:r>
-        <w:rPr>
-          <w:color w:val="000000"/>
-          <w:lang w:val="en-US"/>
-        </w:rPr>
-        <w:t>&gt;</w:t>
+        <w:t xml:space="preserve">     &lt;head&gt;</w:t>
       </w:r>
     </w:p>
     <w:p>
@@ -5593,39 +4940,7 @@
           <w:color w:val="000000"/>
           <w:lang w:val="en-US"/>
         </w:rPr>
-        <w:t xml:space="preserve">        &lt;link </w:t>
-      </w:r>
-      <w:proofErr w:type="spellStart"/>
-      <w:r>
-        <w:rPr>
-          <w:color w:val="000000"/>
-          <w:lang w:val="en-US"/>
-        </w:rPr>
-        <w:t>rel</w:t>
-      </w:r>
-      <w:proofErr w:type="spellEnd"/>
-      <w:r>
-        <w:rPr>
-          <w:color w:val="000000"/>
-          <w:lang w:val="en-US"/>
-        </w:rPr>
-        <w:t xml:space="preserve">="provenance-service" </w:t>
-      </w:r>
-      <w:proofErr w:type="spellStart"/>
-      <w:r>
-        <w:rPr>
-          <w:color w:val="000000"/>
-          <w:lang w:val="en-US"/>
-        </w:rPr>
-        <w:t>href</w:t>
-      </w:r>
-      <w:proofErr w:type="spellEnd"/>
-      <w:r>
-        <w:rPr>
-          <w:color w:val="000000"/>
-          <w:lang w:val="en-US"/>
-        </w:rPr>
-        <w:t>="</w:t>
+        <w:t xml:space="preserve">        &lt;link rel="provenance-service" href="</w:t>
       </w:r>
       <w:r>
         <w:rPr>
@@ -5658,39 +4973,7 @@
           <w:color w:val="000000"/>
           <w:lang w:val="en-US"/>
         </w:rPr>
-        <w:t xml:space="preserve">        &lt;link </w:t>
-      </w:r>
-      <w:proofErr w:type="spellStart"/>
-      <w:r>
-        <w:rPr>
-          <w:color w:val="000000"/>
-          <w:lang w:val="en-US"/>
-        </w:rPr>
-        <w:t>rel</w:t>
-      </w:r>
-      <w:proofErr w:type="spellEnd"/>
-      <w:r>
-        <w:rPr>
-          <w:color w:val="000000"/>
-          <w:lang w:val="en-US"/>
-        </w:rPr>
-        <w:t xml:space="preserve">="anchor" </w:t>
-      </w:r>
-      <w:proofErr w:type="spellStart"/>
-      <w:r>
-        <w:rPr>
-          <w:color w:val="000000"/>
-          <w:lang w:val="en-US"/>
-        </w:rPr>
-        <w:t>href</w:t>
-      </w:r>
-      <w:proofErr w:type="spellEnd"/>
-      <w:r>
-        <w:rPr>
-          <w:color w:val="000000"/>
-          <w:lang w:val="en-US"/>
-        </w:rPr>
-        <w:t>="</w:t>
+        <w:t xml:space="preserve">        &lt;link rel="anchor" href="</w:t>
       </w:r>
       <w:r>
         <w:rPr>
@@ -5723,23 +5006,7 @@
           <w:color w:val="000000"/>
           <w:lang w:val="en-US"/>
         </w:rPr>
-        <w:t xml:space="preserve">        &lt;</w:t>
-      </w:r>
-      <w:proofErr w:type="gramStart"/>
-      <w:r>
-        <w:rPr>
-          <w:color w:val="000000"/>
-          <w:lang w:val="en-US"/>
-        </w:rPr>
-        <w:t>title&gt;</w:t>
-      </w:r>
-      <w:proofErr w:type="gramEnd"/>
-      <w:r>
-        <w:rPr>
-          <w:color w:val="000000"/>
-          <w:lang w:val="en-US"/>
-        </w:rPr>
-        <w:t>Welcome to example.com&lt;/title&gt;</w:t>
+        <w:t xml:space="preserve">        &lt;title&gt;Welcome to example.com&lt;/title&gt;</w:t>
       </w:r>
     </w:p>
     <w:p>
@@ -5762,21 +5029,7 @@
         <w:rPr>
           <w:color w:val="000000"/>
         </w:rPr>
-        <w:t>&lt;/</w:t>
-      </w:r>
-      <w:proofErr w:type="spellStart"/>
-      <w:r>
-        <w:rPr>
-          <w:color w:val="000000"/>
-        </w:rPr>
-        <w:t>head</w:t>
-      </w:r>
-      <w:proofErr w:type="spellEnd"/>
-      <w:r>
-        <w:rPr>
-          <w:color w:val="000000"/>
-        </w:rPr>
-        <w:t>&gt;</w:t>
+        <w:t>&lt;/head&gt;</w:t>
       </w:r>
     </w:p>
     <w:p>
@@ -5792,21 +5045,7 @@
         <w:rPr>
           <w:color w:val="000000"/>
         </w:rPr>
-        <w:t xml:space="preserve">     &lt;</w:t>
-      </w:r>
-      <w:proofErr w:type="spellStart"/>
-      <w:r>
-        <w:rPr>
-          <w:color w:val="000000"/>
-        </w:rPr>
-        <w:t>body</w:t>
-      </w:r>
-      <w:proofErr w:type="spellEnd"/>
-      <w:r>
-        <w:rPr>
-          <w:color w:val="000000"/>
-        </w:rPr>
-        <w:t>&gt;</w:t>
+        <w:t xml:space="preserve">     &lt;body&gt;</w:t>
       </w:r>
     </w:p>
     <w:p>
@@ -5838,21 +5077,7 @@
         <w:rPr>
           <w:color w:val="000000"/>
         </w:rPr>
-        <w:t xml:space="preserve">     &lt;/</w:t>
-      </w:r>
-      <w:proofErr w:type="spellStart"/>
-      <w:r>
-        <w:rPr>
-          <w:color w:val="000000"/>
-        </w:rPr>
-        <w:t>body</w:t>
-      </w:r>
-      <w:proofErr w:type="spellEnd"/>
-      <w:r>
-        <w:rPr>
-          <w:color w:val="000000"/>
-        </w:rPr>
-        <w:t>&gt;</w:t>
+        <w:t xml:space="preserve">     &lt;/body&gt;</w:t>
       </w:r>
     </w:p>
     <w:p>
@@ -5868,21 +5093,7 @@
         <w:rPr>
           <w:color w:val="000000"/>
         </w:rPr>
-        <w:t xml:space="preserve">  &lt;/</w:t>
-      </w:r>
-      <w:proofErr w:type="spellStart"/>
-      <w:r>
-        <w:rPr>
-          <w:color w:val="000000"/>
-        </w:rPr>
-        <w:t>html</w:t>
-      </w:r>
-      <w:proofErr w:type="spellEnd"/>
-      <w:r>
-        <w:rPr>
-          <w:color w:val="000000"/>
-        </w:rPr>
-        <w:t>&gt;</w:t>
+        <w:t xml:space="preserve">  &lt;/html&gt;</w:t>
       </w:r>
     </w:p>
     <w:p>
@@ -5907,29 +5118,14 @@
         <w:rPr>
           <w:rFonts w:cstheme="minorHAnsi"/>
         </w:rPr>
-        <w:t xml:space="preserve">Finally, if a resource is represented in one of the several RDF serialization formats (i.e. </w:t>
-      </w:r>
-      <w:proofErr w:type="spellStart"/>
+        <w:t>Finally, if a resource is represented in one of the several RDF serialization formats (i.e. RDFa, XML/RDF, N-Triples, Turtle etc.) then additional RDF triples can be inserted to describe the provenance of the resource. For this reason</w:t>
+      </w:r>
       <w:r>
         <w:rPr>
           <w:rFonts w:cstheme="minorHAnsi"/>
         </w:rPr>
-        <w:t>RDFa</w:t>
-      </w:r>
-      <w:proofErr w:type="spellEnd"/>
-      <w:r>
-        <w:rPr>
-          <w:rFonts w:cstheme="minorHAnsi"/>
-        </w:rPr>
-        <w:t>, XML/RDF, N-Triples, Turtle etc.) then additional RDF triples can be inserted to describe the provenance of the resource. For this reason</w:t>
-      </w:r>
-      <w:r>
-        <w:rPr>
-          <w:rFonts w:cstheme="minorHAnsi"/>
-        </w:rPr>
         <w:t xml:space="preserve">, the property </w:t>
       </w:r>
-      <w:proofErr w:type="spellStart"/>
       <w:r>
         <w:rPr>
           <w:rFonts w:ascii="Bitstream Vera Sans Mono" w:hAnsi="Bitstream Vera Sans Mono"/>
@@ -5937,20 +5133,8 @@
           <w:sz w:val="18"/>
           <w:szCs w:val="18"/>
         </w:rPr>
-        <w:t>prov</w:t>
-      </w:r>
-      <w:proofErr w:type="gramStart"/>
-      <w:r>
-        <w:rPr>
-          <w:rFonts w:ascii="Bitstream Vera Sans Mono" w:hAnsi="Bitstream Vera Sans Mono"/>
-          <w:i/>
-          <w:sz w:val="18"/>
-          <w:szCs w:val="18"/>
-        </w:rPr>
-        <w:t>:hasProvenance</w:t>
-      </w:r>
-      <w:proofErr w:type="spellEnd"/>
-      <w:proofErr w:type="gramEnd"/>
+        <w:t>prov:hasProvenance</w:t>
+      </w:r>
       <w:r>
         <w:rPr>
           <w:rFonts w:cstheme="minorHAnsi"/>
@@ -5994,10 +5178,13 @@
           <w:szCs w:val="20"/>
           <w:lang w:eastAsia="el-GR"/>
         </w:rPr>
-        <w:t xml:space="preserve">@prefix </w:t>
-      </w:r>
-      <w:proofErr w:type="spellStart"/>
-      <w:r>
+        <w:t>@prefix prov: &lt;http://www.w3.org/ns/prov#&gt;</w:t>
+      </w:r>
+    </w:p>
+    <w:p>
+      <w:pPr>
+        <w:spacing w:after="0"/>
+        <w:ind w:left="720"/>
         <w:rPr>
           <w:rFonts w:ascii="Courier New" w:eastAsia="Times New Roman" w:hAnsi="Courier New" w:cs="Courier New"/>
           <w:color w:val="000000"/>
@@ -6005,9 +5192,7 @@
           <w:szCs w:val="20"/>
           <w:lang w:eastAsia="el-GR"/>
         </w:rPr>
-        <w:t>prov</w:t>
-      </w:r>
-      <w:proofErr w:type="spellEnd"/>
+      </w:pPr>
       <w:r>
         <w:rPr>
           <w:rFonts w:ascii="Courier New" w:eastAsia="Times New Roman" w:hAnsi="Courier New" w:cs="Courier New"/>
@@ -6016,7 +5201,7 @@
           <w:szCs w:val="20"/>
           <w:lang w:eastAsia="el-GR"/>
         </w:rPr>
-        <w:t>: &lt;http://www.w3.org/ns/prov#&gt;</w:t>
+        <w:t>&lt;&gt; dcterms:title      "Welcome to example.com" ;</w:t>
       </w:r>
     </w:p>
     <w:p>
@@ -6039,10 +5224,13 @@
           <w:szCs w:val="20"/>
           <w:lang w:eastAsia="el-GR"/>
         </w:rPr>
-        <w:t xml:space="preserve">&lt;&gt; </w:t>
-      </w:r>
-      <w:proofErr w:type="spellStart"/>
-      <w:r>
+        <w:t>prov:hasAnchor     &lt;http://example.com/data/resource.rdf&gt; ;</w:t>
+      </w:r>
+    </w:p>
+    <w:p>
+      <w:pPr>
+        <w:spacing w:after="0"/>
+        <w:ind w:left="720"/>
         <w:rPr>
           <w:rFonts w:ascii="Courier New" w:eastAsia="Times New Roman" w:hAnsi="Courier New" w:cs="Courier New"/>
           <w:color w:val="000000"/>
@@ -6050,9 +5238,7 @@
           <w:szCs w:val="20"/>
           <w:lang w:eastAsia="el-GR"/>
         </w:rPr>
-        <w:t>dcterms</w:t>
-      </w:r>
-      <w:proofErr w:type="gramStart"/>
+      </w:pPr>
       <w:r>
         <w:rPr>
           <w:rFonts w:ascii="Courier New" w:eastAsia="Times New Roman" w:hAnsi="Courier New" w:cs="Courier New"/>
@@ -6061,11 +5247,13 @@
           <w:szCs w:val="20"/>
           <w:lang w:eastAsia="el-GR"/>
         </w:rPr>
-        <w:t>:title</w:t>
-      </w:r>
-      <w:proofErr w:type="spellEnd"/>
-      <w:proofErr w:type="gramEnd"/>
-      <w:r>
+        <w:t>prov:hasProvenance &lt;http://example.com/provenance/resource.rdf&gt; ;</w:t>
+      </w:r>
+    </w:p>
+    <w:p>
+      <w:pPr>
+        <w:spacing w:after="0"/>
+        <w:ind w:left="720"/>
         <w:rPr>
           <w:rFonts w:ascii="Courier New" w:eastAsia="Times New Roman" w:hAnsi="Courier New" w:cs="Courier New"/>
           <w:color w:val="000000"/>
@@ -6073,13 +5261,8 @@
           <w:szCs w:val="20"/>
           <w:lang w:eastAsia="el-GR"/>
         </w:rPr>
-        <w:t xml:space="preserve">      "Welcome to example.com" ;</w:t>
-      </w:r>
-    </w:p>
-    <w:p>
-      <w:pPr>
-        <w:spacing w:after="0"/>
-        <w:ind w:left="720"/>
+      </w:pPr>
+      <w:r>
         <w:rPr>
           <w:rFonts w:ascii="Courier New" w:eastAsia="Times New Roman" w:hAnsi="Courier New" w:cs="Courier New"/>
           <w:color w:val="000000"/>
@@ -6087,10 +5270,13 @@
           <w:szCs w:val="20"/>
           <w:lang w:eastAsia="el-GR"/>
         </w:rPr>
-      </w:pPr>
-      <w:proofErr w:type="spellStart"/>
-      <w:proofErr w:type="gramStart"/>
-      <w:r>
+        <w:t>prov:hasProvenanceService &lt;http://example.com/provenance-service/&gt; .</w:t>
+      </w:r>
+    </w:p>
+    <w:p>
+      <w:pPr>
+        <w:spacing w:after="0"/>
+        <w:ind w:left="720"/>
         <w:rPr>
           <w:rFonts w:ascii="Courier New" w:eastAsia="Times New Roman" w:hAnsi="Courier New" w:cs="Courier New"/>
           <w:color w:val="000000"/>
@@ -6098,9 +5284,7 @@
           <w:szCs w:val="20"/>
           <w:lang w:eastAsia="el-GR"/>
         </w:rPr>
-        <w:t>prov:</w:t>
-      </w:r>
-      <w:proofErr w:type="gramEnd"/>
+      </w:pPr>
       <w:r>
         <w:rPr>
           <w:rFonts w:ascii="Courier New" w:eastAsia="Times New Roman" w:hAnsi="Courier New" w:cs="Courier New"/>
@@ -6109,10 +5293,13 @@
           <w:szCs w:val="20"/>
           <w:lang w:eastAsia="el-GR"/>
         </w:rPr>
-        <w:t>hasAnchor</w:t>
-      </w:r>
-      <w:proofErr w:type="spellEnd"/>
-      <w:r>
+        <w:t>:</w:t>
+      </w:r>
+    </w:p>
+    <w:p>
+      <w:pPr>
+        <w:spacing w:after="0"/>
+        <w:ind w:left="720"/>
         <w:rPr>
           <w:rFonts w:ascii="Courier New" w:eastAsia="Times New Roman" w:hAnsi="Courier New" w:cs="Courier New"/>
           <w:color w:val="000000"/>
@@ -6120,13 +5307,8 @@
           <w:szCs w:val="20"/>
           <w:lang w:eastAsia="el-GR"/>
         </w:rPr>
-        <w:t xml:space="preserve">     &lt;http://example.com/data/resource.rdf&gt; ;</w:t>
-      </w:r>
-    </w:p>
-    <w:p>
-      <w:pPr>
-        <w:spacing w:after="0"/>
-        <w:ind w:left="720"/>
+      </w:pPr>
+      <w:r>
         <w:rPr>
           <w:rFonts w:ascii="Courier New" w:eastAsia="Times New Roman" w:hAnsi="Courier New" w:cs="Courier New"/>
           <w:color w:val="000000"/>
@@ -6134,132 +5316,6 @@
           <w:szCs w:val="20"/>
           <w:lang w:eastAsia="el-GR"/>
         </w:rPr>
-      </w:pPr>
-      <w:proofErr w:type="spellStart"/>
-      <w:proofErr w:type="gramStart"/>
-      <w:r>
-        <w:rPr>
-          <w:rFonts w:ascii="Courier New" w:eastAsia="Times New Roman" w:hAnsi="Courier New" w:cs="Courier New"/>
-          <w:color w:val="000000"/>
-          <w:sz w:val="20"/>
-          <w:szCs w:val="20"/>
-          <w:lang w:eastAsia="el-GR"/>
-        </w:rPr>
-        <w:t>prov:</w:t>
-      </w:r>
-      <w:proofErr w:type="gramEnd"/>
-      <w:r>
-        <w:rPr>
-          <w:rFonts w:ascii="Courier New" w:eastAsia="Times New Roman" w:hAnsi="Courier New" w:cs="Courier New"/>
-          <w:color w:val="000000"/>
-          <w:sz w:val="20"/>
-          <w:szCs w:val="20"/>
-          <w:lang w:eastAsia="el-GR"/>
-        </w:rPr>
-        <w:t>hasProvenance</w:t>
-      </w:r>
-      <w:proofErr w:type="spellEnd"/>
-      <w:r>
-        <w:rPr>
-          <w:rFonts w:ascii="Courier New" w:eastAsia="Times New Roman" w:hAnsi="Courier New" w:cs="Courier New"/>
-          <w:color w:val="000000"/>
-          <w:sz w:val="20"/>
-          <w:szCs w:val="20"/>
-          <w:lang w:eastAsia="el-GR"/>
-        </w:rPr>
-        <w:t xml:space="preserve"> &lt;http://example.com/provenance/resource.rdf&gt; ;</w:t>
-      </w:r>
-    </w:p>
-    <w:p>
-      <w:pPr>
-        <w:spacing w:after="0"/>
-        <w:ind w:left="720"/>
-        <w:rPr>
-          <w:rFonts w:ascii="Courier New" w:eastAsia="Times New Roman" w:hAnsi="Courier New" w:cs="Courier New"/>
-          <w:color w:val="000000"/>
-          <w:sz w:val="20"/>
-          <w:szCs w:val="20"/>
-          <w:lang w:eastAsia="el-GR"/>
-        </w:rPr>
-      </w:pPr>
-      <w:proofErr w:type="spellStart"/>
-      <w:proofErr w:type="gramStart"/>
-      <w:r>
-        <w:rPr>
-          <w:rFonts w:ascii="Courier New" w:eastAsia="Times New Roman" w:hAnsi="Courier New" w:cs="Courier New"/>
-          <w:color w:val="000000"/>
-          <w:sz w:val="20"/>
-          <w:szCs w:val="20"/>
-          <w:lang w:eastAsia="el-GR"/>
-        </w:rPr>
-        <w:t>prov:</w:t>
-      </w:r>
-      <w:proofErr w:type="gramEnd"/>
-      <w:r>
-        <w:rPr>
-          <w:rFonts w:ascii="Courier New" w:eastAsia="Times New Roman" w:hAnsi="Courier New" w:cs="Courier New"/>
-          <w:color w:val="000000"/>
-          <w:sz w:val="20"/>
-          <w:szCs w:val="20"/>
-          <w:lang w:eastAsia="el-GR"/>
-        </w:rPr>
-        <w:t>hasProvenanceService</w:t>
-      </w:r>
-      <w:proofErr w:type="spellEnd"/>
-      <w:r>
-        <w:rPr>
-          <w:rFonts w:ascii="Courier New" w:eastAsia="Times New Roman" w:hAnsi="Courier New" w:cs="Courier New"/>
-          <w:color w:val="000000"/>
-          <w:sz w:val="20"/>
-          <w:szCs w:val="20"/>
-          <w:lang w:eastAsia="el-GR"/>
-        </w:rPr>
-        <w:t xml:space="preserve"> &lt;http://example.com/provenance-service/&gt; .</w:t>
-      </w:r>
-    </w:p>
-    <w:p>
-      <w:pPr>
-        <w:spacing w:after="0"/>
-        <w:ind w:left="720"/>
-        <w:rPr>
-          <w:rFonts w:ascii="Courier New" w:eastAsia="Times New Roman" w:hAnsi="Courier New" w:cs="Courier New"/>
-          <w:color w:val="000000"/>
-          <w:sz w:val="20"/>
-          <w:szCs w:val="20"/>
-          <w:lang w:eastAsia="el-GR"/>
-        </w:rPr>
-      </w:pPr>
-      <w:r>
-        <w:rPr>
-          <w:rFonts w:ascii="Courier New" w:eastAsia="Times New Roman" w:hAnsi="Courier New" w:cs="Courier New"/>
-          <w:color w:val="000000"/>
-          <w:sz w:val="20"/>
-          <w:szCs w:val="20"/>
-          <w:lang w:eastAsia="el-GR"/>
-        </w:rPr>
-        <w:t>:</w:t>
-      </w:r>
-    </w:p>
-    <w:p>
-      <w:pPr>
-        <w:spacing w:after="0"/>
-        <w:ind w:left="720"/>
-        <w:rPr>
-          <w:rFonts w:ascii="Courier New" w:eastAsia="Times New Roman" w:hAnsi="Courier New" w:cs="Courier New"/>
-          <w:color w:val="000000"/>
-          <w:sz w:val="20"/>
-          <w:szCs w:val="20"/>
-          <w:lang w:eastAsia="el-GR"/>
-        </w:rPr>
-      </w:pPr>
-      <w:r>
-        <w:rPr>
-          <w:rFonts w:ascii="Courier New" w:eastAsia="Times New Roman" w:hAnsi="Courier New" w:cs="Courier New"/>
-          <w:color w:val="000000"/>
-          <w:sz w:val="20"/>
-          <w:szCs w:val="20"/>
-          <w:lang w:eastAsia="el-GR"/>
-        </w:rPr>
         <w:t>(RDF data)</w:t>
       </w:r>
     </w:p>
@@ -6345,7 +5401,6 @@
         </w:rPr>
         <w:t>&lt;</w:t>
       </w:r>
-      <w:proofErr w:type="gramStart"/>
       <w:r>
         <w:rPr>
           <w:rStyle w:val="HTMLCite"/>
@@ -6354,29 +5409,12 @@
         </w:rPr>
         <w:t>service-URI</w:t>
       </w:r>
-      <w:proofErr w:type="gramEnd"/>
       <w:r>
         <w:rPr>
           <w:color w:val="000000"/>
           <w:lang w:val="en-US"/>
         </w:rPr>
-        <w:t xml:space="preserve">&gt; a </w:t>
-      </w:r>
-      <w:proofErr w:type="spellStart"/>
-      <w:r>
-        <w:rPr>
-          <w:color w:val="000000"/>
-          <w:lang w:val="en-US"/>
-        </w:rPr>
-        <w:t>prov:ProvenanceService</w:t>
-      </w:r>
-      <w:proofErr w:type="spellEnd"/>
-      <w:r>
-        <w:rPr>
-          <w:color w:val="000000"/>
-          <w:lang w:val="en-US"/>
-        </w:rPr>
-        <w:t xml:space="preserve"> ;</w:t>
+        <w:t>&gt; a prov:ProvenanceService ;</w:t>
       </w:r>
     </w:p>
     <w:p>
@@ -6394,72 +5432,22 @@
           <w:color w:val="000000"/>
           <w:lang w:val="en-US"/>
         </w:rPr>
-        <w:t xml:space="preserve">    </w:t>
-      </w:r>
-      <w:proofErr w:type="spellStart"/>
-      <w:proofErr w:type="gramStart"/>
-      <w:r>
-        <w:rPr>
+        <w:t xml:space="preserve">    prov:provenanceUriTemplate "</w:t>
+      </w:r>
+      <w:r>
+        <w:rPr>
+          <w:rStyle w:val="HTMLCite"/>
           <w:color w:val="000000"/>
           <w:lang w:val="en-US"/>
         </w:rPr>
-        <w:t>prov:</w:t>
-      </w:r>
-      <w:proofErr w:type="gramEnd"/>
+        <w:t>service-URI</w:t>
+      </w:r>
       <w:r>
         <w:rPr>
           <w:color w:val="000000"/>
           <w:lang w:val="en-US"/>
         </w:rPr>
-        <w:t>provenanceUriTemplate</w:t>
-      </w:r>
-      <w:proofErr w:type="spellEnd"/>
-      <w:r>
-        <w:rPr>
-          <w:color w:val="000000"/>
-          <w:lang w:val="en-US"/>
-        </w:rPr>
-        <w:t xml:space="preserve"> "</w:t>
-      </w:r>
-      <w:proofErr w:type="spellStart"/>
-      <w:r>
-        <w:rPr>
-          <w:rStyle w:val="HTMLCite"/>
-          <w:color w:val="000000"/>
-          <w:lang w:val="en-US"/>
-        </w:rPr>
-        <w:t>service-URI</w:t>
-      </w:r>
-      <w:r>
-        <w:rPr>
-          <w:color w:val="000000"/>
-          <w:lang w:val="en-US"/>
-        </w:rPr>
-        <w:t>?target</w:t>
-      </w:r>
-      <w:proofErr w:type="spellEnd"/>
-      <w:r>
-        <w:rPr>
-          <w:color w:val="000000"/>
-          <w:lang w:val="en-US"/>
-        </w:rPr>
-        <w:t>={+</w:t>
-      </w:r>
-      <w:proofErr w:type="spellStart"/>
-      <w:r>
-        <w:rPr>
-          <w:color w:val="000000"/>
-          <w:lang w:val="en-US"/>
-        </w:rPr>
-        <w:t>uri</w:t>
-      </w:r>
-      <w:proofErr w:type="spellEnd"/>
-      <w:r>
-        <w:rPr>
-          <w:color w:val="000000"/>
-          <w:lang w:val="en-US"/>
-        </w:rPr>
-        <w:t>}" .</w:t>
+        <w:t>?target={+uri}" .</w:t>
       </w:r>
     </w:p>
     <w:p>
@@ -6481,22 +5469,12 @@
         </w:rPr>
         <w:t xml:space="preserve">The object of the </w:t>
       </w:r>
-      <w:proofErr w:type="spellStart"/>
-      <w:r>
-        <w:rPr>
-          <w:color w:val="000000"/>
-        </w:rPr>
-        <w:t>prov</w:t>
-      </w:r>
-      <w:proofErr w:type="gramStart"/>
-      <w:r>
-        <w:rPr>
-          <w:color w:val="000000"/>
-        </w:rPr>
-        <w:t>:provenanceUriTemplate</w:t>
-      </w:r>
-      <w:proofErr w:type="spellEnd"/>
-      <w:proofErr w:type="gramEnd"/>
+      <w:r>
+        <w:rPr>
+          <w:color w:val="000000"/>
+        </w:rPr>
+        <w:t>prov:provenanceUriTemplate</w:t>
+      </w:r>
       <w:r>
         <w:rPr>
           <w:color w:val="000000"/>
@@ -6528,41 +5506,18 @@
         </w:rPr>
         <w:t xml:space="preserve">replace the variable </w:t>
       </w:r>
-      <w:proofErr w:type="spellStart"/>
       <w:r>
         <w:rPr>
           <w:i/>
           <w:color w:val="000000"/>
         </w:rPr>
-        <w:t>uri</w:t>
-      </w:r>
-      <w:proofErr w:type="spellEnd"/>
-      <w:r>
-        <w:rPr>
-          <w:i/>
-          <w:color w:val="000000"/>
-        </w:rPr>
-        <w:t xml:space="preserve"> </w:t>
-      </w:r>
-      <w:r>
-        <w:rPr>
-          <w:color w:val="000000"/>
-        </w:rPr>
-        <w:t xml:space="preserve">with actual </w:t>
-      </w:r>
-      <w:proofErr w:type="spellStart"/>
-      <w:r>
-        <w:rPr>
-          <w:color w:val="000000"/>
-        </w:rPr>
-        <w:t>uri</w:t>
-      </w:r>
-      <w:proofErr w:type="spellEnd"/>
-      <w:r>
-        <w:rPr>
-          <w:color w:val="000000"/>
-        </w:rPr>
-        <w:t xml:space="preserve"> of the entity for which provenance is required.</w:t>
+        <w:t xml:space="preserve">uri </w:t>
+      </w:r>
+      <w:r>
+        <w:rPr>
+          <w:color w:val="000000"/>
+        </w:rPr>
+        <w:t>with actual uri of the entity for which provenance is required.</w:t>
       </w:r>
     </w:p>
     <w:p>
@@ -6593,35 +5548,7 @@
         <w:rPr>
           <w:color w:val="000000"/>
         </w:rPr>
-        <w:t xml:space="preserve"> it is preferred that a SPARQL endpoint is used. Requesters can use a simple SPARQL query including an entity-</w:t>
-      </w:r>
-      <w:proofErr w:type="spellStart"/>
-      <w:r>
-        <w:rPr>
-          <w:color w:val="000000"/>
-        </w:rPr>
-        <w:t>uri</w:t>
-      </w:r>
-      <w:proofErr w:type="spellEnd"/>
-      <w:r>
-        <w:rPr>
-          <w:color w:val="000000"/>
-        </w:rPr>
-        <w:t>, to get the corresponding provenance-</w:t>
-      </w:r>
-      <w:proofErr w:type="spellStart"/>
-      <w:r>
-        <w:rPr>
-          <w:color w:val="000000"/>
-        </w:rPr>
-        <w:t>uri</w:t>
-      </w:r>
-      <w:proofErr w:type="spellEnd"/>
-      <w:r>
-        <w:rPr>
-          <w:color w:val="000000"/>
-        </w:rPr>
-        <w:t xml:space="preserve">. </w:t>
+        <w:t xml:space="preserve"> it is preferred that a SPARQL endpoint is used. Requesters can use a simple SPARQL query including an entity-uri, to get the corresponding provenance-uri. </w:t>
       </w:r>
     </w:p>
     <w:p>
@@ -6643,23 +5570,7 @@
           <w:color w:val="000000"/>
           <w:lang w:val="en-US"/>
         </w:rPr>
-        <w:t xml:space="preserve">@prefix </w:t>
-      </w:r>
-      <w:proofErr w:type="spellStart"/>
-      <w:r>
-        <w:rPr>
-          <w:color w:val="000000"/>
-          <w:lang w:val="en-US"/>
-        </w:rPr>
-        <w:t>prov</w:t>
-      </w:r>
-      <w:proofErr w:type="spellEnd"/>
-      <w:r>
-        <w:rPr>
-          <w:color w:val="000000"/>
-          <w:lang w:val="en-US"/>
-        </w:rPr>
-        <w:t xml:space="preserve">: </w:t>
+        <w:t xml:space="preserve">@prefix prov: </w:t>
       </w:r>
       <w:hyperlink r:id="rId13" w:history="1">
         <w:r>
@@ -6700,30 +5611,12 @@
           <w:lang w:val="en-US"/>
         </w:rPr>
       </w:pPr>
-      <w:proofErr w:type="gramStart"/>
       <w:r>
         <w:rPr>
           <w:color w:val="000000"/>
           <w:lang w:val="en-US"/>
         </w:rPr>
-        <w:t>SELECT ?</w:t>
-      </w:r>
-      <w:proofErr w:type="spellStart"/>
-      <w:proofErr w:type="gramEnd"/>
-      <w:r>
-        <w:rPr>
-          <w:color w:val="000000"/>
-          <w:lang w:val="en-US"/>
-        </w:rPr>
-        <w:t>provenance_uri</w:t>
-      </w:r>
-      <w:proofErr w:type="spellEnd"/>
-      <w:r>
-        <w:rPr>
-          <w:color w:val="000000"/>
-          <w:lang w:val="en-US"/>
-        </w:rPr>
-        <w:t xml:space="preserve"> WHERE</w:t>
+        <w:t>SELECT ?provenance_uri WHERE</w:t>
       </w:r>
     </w:p>
     <w:p>
@@ -6767,42 +5660,8 @@
           <w:color w:val="000000"/>
           <w:lang w:val="en-US"/>
         </w:rPr>
-        <w:t xml:space="preserve">  &lt;http://example.org/resource&gt; </w:t>
-      </w:r>
-      <w:proofErr w:type="spellStart"/>
-      <w:r>
-        <w:rPr>
-          <w:color w:val="000000"/>
-          <w:lang w:val="en-US"/>
-        </w:rPr>
-        <w:t>prov</w:t>
-      </w:r>
-      <w:proofErr w:type="gramStart"/>
-      <w:r>
-        <w:rPr>
-          <w:color w:val="000000"/>
-          <w:lang w:val="en-US"/>
-        </w:rPr>
-        <w:t>:hasProvenance</w:t>
-      </w:r>
-      <w:proofErr w:type="spellEnd"/>
-      <w:proofErr w:type="gramEnd"/>
-      <w:r>
-        <w:rPr>
-          <w:color w:val="000000"/>
-          <w:lang w:val="en-US"/>
-        </w:rPr>
-        <w:t xml:space="preserve"> ?</w:t>
-      </w:r>
-      <w:proofErr w:type="spellStart"/>
-      <w:r>
-        <w:rPr>
-          <w:color w:val="000000"/>
-          <w:lang w:val="en-US"/>
-        </w:rPr>
-        <w:t>provenance_uri</w:t>
-      </w:r>
-      <w:proofErr w:type="spellEnd"/>
+        <w:t xml:space="preserve">  &lt;http://example.org/resource&gt; prov:hasProvenance ?provenance_uri</w:t>
+      </w:r>
     </w:p>
     <w:p>
       <w:pPr>
@@ -6857,23 +5716,7 @@
           <w:color w:val="000000"/>
           <w:lang w:val="en-US"/>
         </w:rPr>
-        <w:t xml:space="preserve">@prefix </w:t>
-      </w:r>
-      <w:proofErr w:type="spellStart"/>
-      <w:r>
-        <w:rPr>
-          <w:color w:val="000000"/>
-          <w:lang w:val="en-US"/>
-        </w:rPr>
-        <w:t>prov</w:t>
-      </w:r>
-      <w:proofErr w:type="spellEnd"/>
-      <w:r>
-        <w:rPr>
-          <w:color w:val="000000"/>
-          <w:lang w:val="en-US"/>
-        </w:rPr>
-        <w:t xml:space="preserve">: </w:t>
+        <w:t xml:space="preserve">@prefix prov: </w:t>
       </w:r>
       <w:hyperlink r:id="rId14" w:history="1">
         <w:r>
@@ -6936,30 +5779,12 @@
           <w:lang w:val="en-US"/>
         </w:rPr>
       </w:pPr>
-      <w:proofErr w:type="gramStart"/>
       <w:r>
         <w:rPr>
           <w:color w:val="000000"/>
           <w:lang w:val="en-US"/>
         </w:rPr>
-        <w:t>SELECT ?</w:t>
-      </w:r>
-      <w:proofErr w:type="spellStart"/>
-      <w:proofErr w:type="gramEnd"/>
-      <w:r>
-        <w:rPr>
-          <w:color w:val="000000"/>
-          <w:lang w:val="en-US"/>
-        </w:rPr>
-        <w:t>provenance_uri</w:t>
-      </w:r>
-      <w:proofErr w:type="spellEnd"/>
-      <w:r>
-        <w:rPr>
-          <w:color w:val="000000"/>
-          <w:lang w:val="en-US"/>
-        </w:rPr>
-        <w:t xml:space="preserve"> WHERE</w:t>
+        <w:t>SELECT ?provenance_uri WHERE</w:t>
       </w:r>
     </w:p>
     <w:p>
@@ -7003,58 +5828,8 @@
           <w:color w:val="000000"/>
           <w:lang w:val="en-US"/>
         </w:rPr>
-        <w:t xml:space="preserve">  </w:t>
-      </w:r>
-      <w:proofErr w:type="gramStart"/>
-      <w:r>
-        <w:rPr>
-          <w:color w:val="000000"/>
-          <w:lang w:val="en-US"/>
-        </w:rPr>
-        <w:t xml:space="preserve">[ </w:t>
-      </w:r>
-      <w:proofErr w:type="spellStart"/>
-      <w:r>
-        <w:rPr>
-          <w:color w:val="000000"/>
-          <w:lang w:val="en-US"/>
-        </w:rPr>
-        <w:t>prism:doi</w:t>
-      </w:r>
-      <w:proofErr w:type="spellEnd"/>
-      <w:proofErr w:type="gramEnd"/>
-      <w:r>
-        <w:rPr>
-          <w:color w:val="000000"/>
-          <w:lang w:val="en-US"/>
-        </w:rPr>
-        <w:t xml:space="preserve"> "1234.5678" ] </w:t>
-      </w:r>
-      <w:proofErr w:type="spellStart"/>
-      <w:r>
-        <w:rPr>
-          <w:color w:val="000000"/>
-          <w:lang w:val="en-US"/>
-        </w:rPr>
-        <w:t>prov:hasProvenance</w:t>
-      </w:r>
-      <w:proofErr w:type="spellEnd"/>
-      <w:r>
-        <w:rPr>
-          <w:color w:val="000000"/>
-          <w:lang w:val="en-US"/>
-        </w:rPr>
-        <w:t xml:space="preserve"> ?</w:t>
-      </w:r>
-      <w:proofErr w:type="spellStart"/>
-      <w:r>
-        <w:rPr>
-          <w:color w:val="000000"/>
-          <w:lang w:val="en-US"/>
-        </w:rPr>
-        <w:t>provenance_uri</w:t>
-      </w:r>
-      <w:proofErr w:type="spellEnd"/>
+        <w:t xml:space="preserve">  [ prism:doi "1234.5678" ] prov:hasProvenance ?provenance_uri</w:t>
+      </w:r>
     </w:p>
     <w:p>
       <w:pPr>
@@ -7084,18 +5859,10 @@
         <w:t xml:space="preserve">Finally, if </w:t>
       </w:r>
       <w:r>
-        <w:t xml:space="preserve">specific elements of provenance information </w:t>
-      </w:r>
-      <w:bookmarkStart w:id="0" w:name="_GoBack"/>
-      <w:r>
-        <w:t>are</w:t>
-      </w:r>
-      <w:r>
-        <w:t xml:space="preserve"> </w:t>
-      </w:r>
-      <w:bookmarkEnd w:id="0"/>
-      <w:r>
-        <w:t>required, then the SPARQL query may look like the following:</w:t>
+        <w:t>specific elements of provenance information are</w:t>
+      </w:r>
+      <w:r>
+        <w:t xml:space="preserve"> required, then the SPARQL query may look like the following:</w:t>
       </w:r>
     </w:p>
     <w:p>
@@ -7117,23 +5884,7 @@
           <w:color w:val="000000"/>
           <w:lang w:val="en-US"/>
         </w:rPr>
-        <w:t xml:space="preserve">@prefix </w:t>
-      </w:r>
-      <w:proofErr w:type="spellStart"/>
-      <w:r>
-        <w:rPr>
-          <w:color w:val="000000"/>
-          <w:lang w:val="en-US"/>
-        </w:rPr>
-        <w:t>prov</w:t>
-      </w:r>
-      <w:proofErr w:type="spellEnd"/>
-      <w:r>
-        <w:rPr>
-          <w:color w:val="000000"/>
-          <w:lang w:val="en-US"/>
-        </w:rPr>
-        <w:t>: &lt;http://www.w3c.org/ns/prov#&gt;</w:t>
+        <w:t>@prefix prov: &lt;http://www.w3c.org/ns/prov#&gt;</w:t>
       </w:r>
     </w:p>
     <w:p>
@@ -7150,30 +5901,12 @@
           <w:lang w:val="en-US"/>
         </w:rPr>
       </w:pPr>
-      <w:proofErr w:type="gramStart"/>
       <w:r>
         <w:rPr>
           <w:color w:val="000000"/>
           <w:lang w:val="en-US"/>
         </w:rPr>
-        <w:t>SELECT ?</w:t>
-      </w:r>
-      <w:proofErr w:type="spellStart"/>
-      <w:proofErr w:type="gramEnd"/>
-      <w:r>
-        <w:rPr>
-          <w:color w:val="000000"/>
-          <w:lang w:val="en-US"/>
-        </w:rPr>
-        <w:t>generationStartTime</w:t>
-      </w:r>
-      <w:proofErr w:type="spellEnd"/>
-      <w:r>
-        <w:rPr>
-          <w:color w:val="000000"/>
-          <w:lang w:val="en-US"/>
-        </w:rPr>
-        <w:t xml:space="preserve"> WHERE {</w:t>
+        <w:t>SELECT ?generationStartTime WHERE {</w:t>
       </w:r>
     </w:p>
     <w:p>
@@ -7195,32 +5928,7 @@
           <w:color w:val="000000"/>
           <w:lang w:val="en-US"/>
         </w:rPr>
-        <w:t xml:space="preserve">    &lt;http://example.org/resource&gt; </w:t>
-      </w:r>
-      <w:proofErr w:type="spellStart"/>
-      <w:r>
-        <w:rPr>
-          <w:color w:val="000000"/>
-          <w:lang w:val="en-US"/>
-        </w:rPr>
-        <w:t>prov</w:t>
-      </w:r>
-      <w:proofErr w:type="gramStart"/>
-      <w:r>
-        <w:rPr>
-          <w:color w:val="000000"/>
-          <w:lang w:val="en-US"/>
-        </w:rPr>
-        <w:t>:wasGeneratedBy</w:t>
-      </w:r>
-      <w:proofErr w:type="spellEnd"/>
-      <w:proofErr w:type="gramEnd"/>
-      <w:r>
-        <w:rPr>
-          <w:color w:val="000000"/>
-          <w:lang w:val="en-US"/>
-        </w:rPr>
-        <w:t xml:space="preserve"> ?activity .</w:t>
+        <w:t xml:space="preserve">    &lt;http://example.org/resource&gt; prov:wasGeneratedBy ?activity .</w:t>
       </w:r>
     </w:p>
     <w:p>
@@ -7234,62 +5942,22 @@
         <w:ind w:left="482"/>
         <w:rPr>
           <w:color w:val="000000"/>
-        </w:rPr>
-      </w:pPr>
-      <w:r>
-        <w:rPr>
-          <w:color w:val="000000"/>
           <w:lang w:val="en-US"/>
         </w:rPr>
+      </w:pPr>
+      <w:r>
+        <w:rPr>
+          <w:color w:val="000000"/>
+          <w:lang w:val="en-US"/>
+        </w:rPr>
         <w:t xml:space="preserve">    </w:t>
       </w:r>
       <w:r>
         <w:rPr>
           <w:color w:val="000000"/>
-        </w:rPr>
-        <w:t>?</w:t>
-      </w:r>
-      <w:proofErr w:type="spellStart"/>
-      <w:r>
-        <w:rPr>
-          <w:color w:val="000000"/>
-        </w:rPr>
-        <w:t>activity</w:t>
-      </w:r>
-      <w:proofErr w:type="spellEnd"/>
-      <w:r>
-        <w:rPr>
-          <w:color w:val="000000"/>
-        </w:rPr>
-        <w:t xml:space="preserve"> </w:t>
-      </w:r>
-      <w:proofErr w:type="spellStart"/>
-      <w:r>
-        <w:rPr>
-          <w:color w:val="000000"/>
-        </w:rPr>
-        <w:t>prov:startedAtTime</w:t>
-      </w:r>
-      <w:proofErr w:type="spellEnd"/>
-      <w:r>
-        <w:rPr>
-          <w:color w:val="000000"/>
-        </w:rPr>
-        <w:t xml:space="preserve"> ?</w:t>
-      </w:r>
-      <w:proofErr w:type="spellStart"/>
-      <w:r>
-        <w:rPr>
-          <w:color w:val="000000"/>
-        </w:rPr>
-        <w:t>generationStartTime</w:t>
-      </w:r>
-      <w:proofErr w:type="spellEnd"/>
-      <w:r>
-        <w:rPr>
-          <w:color w:val="000000"/>
-        </w:rPr>
-        <w:t xml:space="preserve"> .</w:t>
+          <w:lang w:val="en-US"/>
+        </w:rPr>
+        <w:t>?activity prov:startedAtTime ?generationStartTime .</w:t>
       </w:r>
     </w:p>
     <w:p>
@@ -7303,11 +5971,13 @@
         <w:ind w:left="482"/>
         <w:rPr>
           <w:color w:val="000000"/>
-        </w:rPr>
-      </w:pPr>
-      <w:r>
-        <w:rPr>
-          <w:color w:val="000000"/>
+          <w:lang w:val="en-US"/>
+        </w:rPr>
+      </w:pPr>
+      <w:r>
+        <w:rPr>
+          <w:color w:val="000000"/>
+          <w:lang w:val="en-US"/>
         </w:rPr>
         <w:t>}</w:t>
       </w:r>
@@ -7374,15 +6044,7 @@
         <w:t>printing</w:t>
       </w:r>
       <w:r>
-        <w:t xml:space="preserve"> is probably the most prevalent method for quantifying human’s impact on the environment. More specifically, the term “footprint” can be associated with quantities of Greenhouse Gas (GHG) emissions [Daniel </w:t>
-      </w:r>
-      <w:proofErr w:type="spellStart"/>
-      <w:r>
-        <w:t>Lashof</w:t>
-      </w:r>
-      <w:proofErr w:type="spellEnd"/>
-      <w:r>
-        <w:t>]</w:t>
+        <w:t xml:space="preserve"> is probably the most prevalent method for quantifying human’s impact on the environment. More specifically, the term “footprint” can be associated with quantities of Greenhouse Gas (GHG) emissions [Daniel Lashof]</w:t>
       </w:r>
       <w:r>
         <w:t xml:space="preserve"> caused by activities, individuals, systems or populations. In cases where a more accurate evaluation of climate risk is needed, a measure called </w:t>
@@ -7871,21 +6533,7 @@
         <w:rPr>
           <w:i/>
         </w:rPr>
-        <w:t xml:space="preserve">tier </w:t>
-      </w:r>
-      <w:proofErr w:type="gramStart"/>
-      <w:r>
-        <w:rPr>
-          <w:i/>
-        </w:rPr>
-        <w:t>One</w:t>
-      </w:r>
-      <w:proofErr w:type="gramEnd"/>
-      <w:r>
-        <w:rPr>
-          <w:i/>
-        </w:rPr>
-        <w:t xml:space="preserve"> </w:t>
+        <w:t xml:space="preserve">tier One </w:t>
       </w:r>
       <w:r>
         <w:t>method will yield the least accurate figure, because it will use the least specific data. In particular, an average distance (published by some government’s authority) for that sort of cars will be multiplied by the emission factor associated with that fuel type.</w:t>
@@ -8102,6 +6750,19 @@
       <w:r>
         <w:t xml:space="preserve"> formula.</w:t>
       </w:r>
+    </w:p>
+    <w:p/>
+    <w:p/>
+    <w:p/>
+    <w:p/>
+    <w:p>
+      <w:pPr>
+        <w:rPr>
+          <w:b/>
+        </w:rPr>
+      </w:pPr>
+      <w:bookmarkStart w:id="0" w:name="_GoBack"/>
+      <w:bookmarkEnd w:id="0"/>
     </w:p>
     <w:sectPr>
       <w:footerReference w:type="default" r:id="rId17"/>
@@ -11319,7 +9980,7 @@
 </file>
 
 <file path=customXml/itemProps1.xml><?xml version="1.0" encoding="utf-8"?>
-<ds:datastoreItem xmlns:ds="http://schemas.openxmlformats.org/officeDocument/2006/customXml" ds:itemID="{39D9C233-3373-457E-BF98-BE13E2324642}">
+<ds:datastoreItem xmlns:ds="http://schemas.openxmlformats.org/officeDocument/2006/customXml" ds:itemID="{1F3BEF76-530C-4D31-AA37-29405C49AE79}">
   <ds:schemaRefs>
     <ds:schemaRef ds:uri="http://schemas.openxmlformats.org/officeDocument/2006/bibliography"/>
   </ds:schemaRefs>

</xml_diff>